<commit_message>
Updated releases notes with edits from Carolyn
</commit_message>
<xml_diff>
--- a/doc/release/HPC DME Release Notes 3.21.0.docx
+++ b/doc/release/HPC DME Release Notes 3.21.0.docx
@@ -562,7 +562,21 @@
                 <w:rFonts w:ascii="Aptos" w:hAnsi="Aptos"/>
                 <w:color w:val="000000"/>
               </w:rPr>
-              <w:t xml:space="preserve">DME provides an entry point to archive data to the NCI Data Vault and to manage, transfer, access, and share data across disparate systems securely and efficiently. DME allows you to associate user-defined metadata </w:t>
+              <w:t>DME provides an entry point to archive data</w:t>
+            </w:r>
+            <w:r>
+              <w:rPr>
+                <w:rFonts w:ascii="Aptos" w:hAnsi="Aptos"/>
+                <w:color w:val="000000"/>
+              </w:rPr>
+              <w:t>sets</w:t>
+            </w:r>
+            <w:r>
+              <w:rPr>
+                <w:rFonts w:ascii="Aptos" w:hAnsi="Aptos"/>
+                <w:color w:val="000000"/>
+              </w:rPr>
+              <w:t xml:space="preserve"> to the NCI Data Vault and to manage, transfer, access, and share data across disparate systems securely and efficiently. DME allows you to associate user-defined metadata </w:t>
             </w:r>
             <w:r>
               <w:rPr>
@@ -698,45 +712,1196 @@
               <w:rPr>
                 <w:rFonts w:ascii="Aptos" w:hAnsi="Aptos" w:cstheme="minorHAnsi"/>
               </w:rPr>
+              <w:t>v</w:t>
+            </w:r>
+            <w:r>
+              <w:rPr>
+                <w:rFonts w:ascii="Aptos" w:hAnsi="Aptos" w:cstheme="minorHAnsi"/>
+              </w:rPr>
+              <w:t xml:space="preserve">1.1.0 - May </w:t>
+            </w:r>
+            <w:r>
+              <w:rPr>
+                <w:rFonts w:ascii="Aptos" w:hAnsi="Aptos" w:cstheme="minorHAnsi"/>
+              </w:rPr>
+              <w:t>15</w:t>
+            </w:r>
+            <w:r>
+              <w:rPr>
+                <w:rFonts w:ascii="Aptos" w:hAnsi="Aptos" w:cstheme="minorHAnsi"/>
+              </w:rPr>
+              <w:t>, 2017</w:t>
+            </w:r>
+          </w:p>
+          <w:p>
+            <w:pPr>
+              <w:rPr>
+                <w:rFonts w:ascii="Aptos" w:hAnsi="Aptos" w:cstheme="minorHAnsi"/>
+              </w:rPr>
+            </w:pPr>
+            <w:r>
+              <w:rPr>
+                <w:rFonts w:ascii="Aptos" w:hAnsi="Aptos" w:cstheme="minorHAnsi"/>
+              </w:rPr>
+              <w:t>v</w:t>
+            </w:r>
+            <w:r>
+              <w:rPr>
+                <w:rFonts w:ascii="Aptos" w:hAnsi="Aptos" w:cstheme="minorHAnsi"/>
+              </w:rPr>
+              <w:t xml:space="preserve">1.2.0 - June </w:t>
+            </w:r>
+            <w:r>
+              <w:rPr>
+                <w:rFonts w:ascii="Aptos" w:hAnsi="Aptos" w:cstheme="minorHAnsi"/>
+              </w:rPr>
+              <w:t>23</w:t>
+            </w:r>
+            <w:r>
+              <w:rPr>
+                <w:rFonts w:ascii="Aptos" w:hAnsi="Aptos" w:cstheme="minorHAnsi"/>
+              </w:rPr>
+              <w:t>, 2017</w:t>
+            </w:r>
+          </w:p>
+          <w:p>
+            <w:pPr>
+              <w:rPr>
+                <w:rFonts w:ascii="Aptos" w:hAnsi="Aptos" w:cstheme="minorHAnsi"/>
+              </w:rPr>
+            </w:pPr>
+            <w:r>
+              <w:rPr>
+                <w:rFonts w:ascii="Aptos" w:hAnsi="Aptos" w:cstheme="minorHAnsi"/>
+              </w:rPr>
+              <w:t>v</w:t>
+            </w:r>
+            <w:r>
+              <w:rPr>
+                <w:rFonts w:ascii="Aptos" w:hAnsi="Aptos" w:cstheme="minorHAnsi"/>
+              </w:rPr>
+              <w:t>1.3.0 - September 15, 2017</w:t>
+            </w:r>
+          </w:p>
+          <w:p>
+            <w:pPr>
+              <w:rPr>
+                <w:rFonts w:ascii="Aptos" w:hAnsi="Aptos" w:cstheme="minorHAnsi"/>
+              </w:rPr>
+            </w:pPr>
+            <w:r>
+              <w:rPr>
+                <w:rFonts w:ascii="Aptos" w:hAnsi="Aptos" w:cstheme="minorHAnsi"/>
+              </w:rPr>
+              <w:t xml:space="preserve">v1.4.0 - </w:t>
+            </w:r>
+            <w:r>
+              <w:rPr>
+                <w:rFonts w:ascii="Aptos" w:hAnsi="Aptos" w:cstheme="minorHAnsi"/>
+              </w:rPr>
+              <w:t>November</w:t>
+            </w:r>
+            <w:r>
+              <w:rPr>
+                <w:rFonts w:ascii="Aptos" w:hAnsi="Aptos" w:cstheme="minorHAnsi"/>
+              </w:rPr>
+              <w:t xml:space="preserve"> </w:t>
+            </w:r>
+            <w:r>
+              <w:rPr>
+                <w:rFonts w:ascii="Aptos" w:hAnsi="Aptos" w:cstheme="minorHAnsi"/>
+              </w:rPr>
+              <w:t>6</w:t>
+            </w:r>
+            <w:r>
+              <w:rPr>
+                <w:rFonts w:ascii="Aptos" w:hAnsi="Aptos" w:cstheme="minorHAnsi"/>
+              </w:rPr>
+              <w:t>, 2017</w:t>
+            </w:r>
+          </w:p>
+          <w:p>
+            <w:pPr>
+              <w:rPr>
+                <w:rFonts w:ascii="Aptos" w:hAnsi="Aptos" w:cstheme="minorHAnsi"/>
+              </w:rPr>
+            </w:pPr>
+            <w:r>
+              <w:rPr>
+                <w:rFonts w:ascii="Aptos" w:hAnsi="Aptos" w:cstheme="minorHAnsi"/>
+              </w:rPr>
+              <w:t>v1.5.0 - December 11, 2017</w:t>
+            </w:r>
+          </w:p>
+          <w:p>
+            <w:pPr>
+              <w:rPr>
+                <w:rFonts w:ascii="Aptos" w:hAnsi="Aptos" w:cstheme="minorHAnsi"/>
+              </w:rPr>
+            </w:pPr>
+            <w:r>
+              <w:rPr>
+                <w:rFonts w:ascii="Aptos" w:hAnsi="Aptos" w:cstheme="minorHAnsi"/>
+              </w:rPr>
+              <w:t xml:space="preserve">v1.6.0 - </w:t>
+            </w:r>
+            <w:r>
+              <w:rPr>
+                <w:rFonts w:ascii="Aptos" w:hAnsi="Aptos" w:cstheme="minorHAnsi"/>
+              </w:rPr>
+              <w:t>February</w:t>
+            </w:r>
+            <w:r>
+              <w:rPr>
+                <w:rFonts w:ascii="Aptos" w:hAnsi="Aptos" w:cstheme="minorHAnsi"/>
+              </w:rPr>
+              <w:t xml:space="preserve"> </w:t>
+            </w:r>
+            <w:r>
+              <w:rPr>
+                <w:rFonts w:ascii="Aptos" w:hAnsi="Aptos" w:cstheme="minorHAnsi"/>
+              </w:rPr>
+              <w:t>7</w:t>
+            </w:r>
+            <w:r>
+              <w:rPr>
+                <w:rFonts w:ascii="Aptos" w:hAnsi="Aptos" w:cstheme="minorHAnsi"/>
+              </w:rPr>
+              <w:t>, 2018</w:t>
+            </w:r>
+          </w:p>
+          <w:p>
+            <w:pPr>
+              <w:rPr>
+                <w:rFonts w:ascii="Aptos" w:hAnsi="Aptos" w:cstheme="minorHAnsi"/>
+              </w:rPr>
+            </w:pPr>
+            <w:r>
+              <w:rPr>
+                <w:rFonts w:ascii="Aptos" w:hAnsi="Aptos" w:cstheme="minorHAnsi"/>
+              </w:rPr>
+              <w:t xml:space="preserve">v1.7.0 </w:t>
+            </w:r>
+            <w:r>
+              <w:rPr>
+                <w:rFonts w:ascii="Aptos" w:hAnsi="Aptos" w:cstheme="minorHAnsi"/>
+              </w:rPr>
+              <w:t>-</w:t>
+            </w:r>
+            <w:r>
+              <w:rPr>
+                <w:rFonts w:ascii="Aptos" w:hAnsi="Aptos" w:cstheme="minorHAnsi"/>
+              </w:rPr>
+              <w:t xml:space="preserve"> March 29, 2018</w:t>
+            </w:r>
+          </w:p>
+          <w:p>
+            <w:pPr>
+              <w:rPr>
+                <w:rFonts w:ascii="Aptos" w:hAnsi="Aptos" w:cstheme="minorHAnsi"/>
+              </w:rPr>
+            </w:pPr>
+            <w:r>
+              <w:rPr>
+                <w:rFonts w:ascii="Aptos" w:hAnsi="Aptos" w:cstheme="minorHAnsi"/>
+              </w:rPr>
+              <w:t xml:space="preserve">v1.7.1 </w:t>
+            </w:r>
+            <w:r>
+              <w:rPr>
+                <w:rFonts w:ascii="Aptos" w:hAnsi="Aptos" w:cstheme="minorHAnsi"/>
+              </w:rPr>
+              <w:t>-</w:t>
+            </w:r>
+            <w:r>
+              <w:rPr>
+                <w:rFonts w:ascii="Aptos" w:hAnsi="Aptos" w:cstheme="minorHAnsi"/>
+              </w:rPr>
+              <w:t xml:space="preserve"> May 21</w:t>
+            </w:r>
+            <w:r>
+              <w:rPr>
+                <w:rFonts w:ascii="Aptos" w:hAnsi="Aptos" w:cstheme="minorHAnsi"/>
+              </w:rPr>
+              <w:t>, 2018</w:t>
+            </w:r>
+          </w:p>
+          <w:p>
+            <w:pPr>
+              <w:rPr>
+                <w:rFonts w:ascii="Aptos" w:hAnsi="Aptos" w:cstheme="minorHAnsi"/>
+              </w:rPr>
+            </w:pPr>
+            <w:r>
+              <w:rPr>
+                <w:rFonts w:ascii="Aptos" w:hAnsi="Aptos" w:cstheme="minorHAnsi"/>
+              </w:rPr>
+              <w:t>v1.7.2 - June 12, 2018</w:t>
+            </w:r>
+          </w:p>
+          <w:p>
+            <w:pPr>
+              <w:rPr>
+                <w:rFonts w:ascii="Aptos" w:hAnsi="Aptos" w:cstheme="minorHAnsi"/>
+              </w:rPr>
+            </w:pPr>
+            <w:r>
+              <w:rPr>
+                <w:rFonts w:ascii="Aptos" w:hAnsi="Aptos" w:cstheme="minorHAnsi"/>
+              </w:rPr>
+              <w:t>v1.7.3 - July 24, 2018</w:t>
+            </w:r>
+          </w:p>
+          <w:p>
+            <w:pPr>
+              <w:rPr>
+                <w:rFonts w:ascii="Aptos" w:hAnsi="Aptos" w:cstheme="minorHAnsi"/>
+              </w:rPr>
+            </w:pPr>
+            <w:r>
+              <w:rPr>
+                <w:rFonts w:ascii="Aptos" w:hAnsi="Aptos" w:cstheme="minorHAnsi"/>
+              </w:rPr>
+              <w:t xml:space="preserve">v1.8.0 - September </w:t>
+            </w:r>
+            <w:r>
+              <w:rPr>
+                <w:rFonts w:ascii="Aptos" w:hAnsi="Aptos" w:cstheme="minorHAnsi"/>
+              </w:rPr>
+              <w:t>28</w:t>
+            </w:r>
+            <w:r>
+              <w:rPr>
+                <w:rFonts w:ascii="Aptos" w:hAnsi="Aptos" w:cstheme="minorHAnsi"/>
+              </w:rPr>
+              <w:t>, 2018</w:t>
+            </w:r>
+          </w:p>
+          <w:p>
+            <w:pPr>
+              <w:rPr>
+                <w:rFonts w:ascii="Aptos" w:hAnsi="Aptos" w:cstheme="minorHAnsi"/>
+              </w:rPr>
+            </w:pPr>
+            <w:r>
+              <w:rPr>
+                <w:rFonts w:ascii="Aptos" w:hAnsi="Aptos" w:cstheme="minorHAnsi"/>
+              </w:rPr>
+              <w:t xml:space="preserve">v1.9.0 </w:t>
+            </w:r>
+            <w:r>
+              <w:rPr>
+                <w:rFonts w:ascii="Aptos" w:hAnsi="Aptos" w:cstheme="minorHAnsi"/>
+              </w:rPr>
+              <w:t>-</w:t>
+            </w:r>
+            <w:r>
+              <w:rPr>
+                <w:rFonts w:ascii="Aptos" w:hAnsi="Aptos" w:cstheme="minorHAnsi"/>
+              </w:rPr>
+              <w:t xml:space="preserve"> November 20, 2018</w:t>
+            </w:r>
+          </w:p>
+          <w:p>
+            <w:pPr>
+              <w:rPr>
+                <w:rFonts w:ascii="Aptos" w:hAnsi="Aptos" w:cstheme="minorHAnsi"/>
+              </w:rPr>
+            </w:pPr>
+            <w:r>
+              <w:rPr>
+                <w:rFonts w:ascii="Aptos" w:hAnsi="Aptos" w:cstheme="minorHAnsi"/>
+              </w:rPr>
+              <w:t xml:space="preserve">v1.10.0 </w:t>
+            </w:r>
+            <w:r>
+              <w:rPr>
+                <w:rFonts w:ascii="Aptos" w:hAnsi="Aptos" w:cstheme="minorHAnsi"/>
+              </w:rPr>
+              <w:t>-</w:t>
+            </w:r>
+            <w:r>
+              <w:rPr>
+                <w:rFonts w:ascii="Aptos" w:hAnsi="Aptos" w:cstheme="minorHAnsi"/>
+              </w:rPr>
+              <w:t xml:space="preserve"> December 18, 2018</w:t>
+            </w:r>
+          </w:p>
+          <w:p>
+            <w:pPr>
+              <w:rPr>
+                <w:rFonts w:ascii="Aptos" w:hAnsi="Aptos" w:cstheme="minorHAnsi"/>
+              </w:rPr>
+            </w:pPr>
+            <w:r>
+              <w:rPr>
+                <w:rFonts w:ascii="Aptos" w:hAnsi="Aptos" w:cstheme="minorHAnsi"/>
+              </w:rPr>
+              <w:t xml:space="preserve">v1.11.0 </w:t>
+            </w:r>
+            <w:r>
+              <w:rPr>
+                <w:rFonts w:ascii="Aptos" w:hAnsi="Aptos" w:cstheme="minorHAnsi"/>
+              </w:rPr>
+              <w:t>-</w:t>
+            </w:r>
+            <w:r>
+              <w:rPr>
+                <w:rFonts w:ascii="Aptos" w:hAnsi="Aptos" w:cstheme="minorHAnsi"/>
+              </w:rPr>
+              <w:t xml:space="preserve"> March 1, 2019</w:t>
+            </w:r>
+          </w:p>
+          <w:p>
+            <w:pPr>
+              <w:rPr>
+                <w:rFonts w:ascii="Aptos" w:hAnsi="Aptos" w:cstheme="minorHAnsi"/>
+              </w:rPr>
+            </w:pPr>
+            <w:r>
+              <w:rPr>
+                <w:rFonts w:ascii="Aptos" w:hAnsi="Aptos" w:cstheme="minorHAnsi"/>
+              </w:rPr>
+              <w:t xml:space="preserve">v1.12.0 </w:t>
+            </w:r>
+            <w:r>
+              <w:rPr>
+                <w:rFonts w:ascii="Aptos" w:hAnsi="Aptos" w:cstheme="minorHAnsi"/>
+              </w:rPr>
+              <w:t>-</w:t>
+            </w:r>
+            <w:r>
+              <w:rPr>
+                <w:rFonts w:ascii="Aptos" w:hAnsi="Aptos" w:cstheme="minorHAnsi"/>
+              </w:rPr>
+              <w:t xml:space="preserve"> </w:t>
+            </w:r>
+            <w:r>
+              <w:rPr>
+                <w:rFonts w:ascii="Aptos" w:hAnsi="Aptos" w:cstheme="minorHAnsi"/>
+              </w:rPr>
+              <w:t>April 1</w:t>
+            </w:r>
+            <w:r>
+              <w:rPr>
+                <w:rFonts w:ascii="Aptos" w:hAnsi="Aptos" w:cstheme="minorHAnsi"/>
+              </w:rPr>
+              <w:t>, 2019</w:t>
+            </w:r>
+          </w:p>
+          <w:p>
+            <w:pPr>
+              <w:rPr>
+                <w:rFonts w:ascii="Aptos" w:hAnsi="Aptos" w:cstheme="minorHAnsi"/>
+              </w:rPr>
+            </w:pPr>
+            <w:r>
+              <w:rPr>
+                <w:rFonts w:ascii="Aptos" w:hAnsi="Aptos" w:cstheme="minorHAnsi"/>
+              </w:rPr>
+              <w:t xml:space="preserve">v1.13.0 </w:t>
+            </w:r>
+            <w:r>
+              <w:rPr>
+                <w:rFonts w:ascii="Aptos" w:hAnsi="Aptos" w:cstheme="minorHAnsi"/>
+              </w:rPr>
+              <w:t>-</w:t>
+            </w:r>
+            <w:r>
+              <w:rPr>
+                <w:rFonts w:ascii="Aptos" w:hAnsi="Aptos" w:cstheme="minorHAnsi"/>
+              </w:rPr>
+              <w:t xml:space="preserve"> May 3, 2019</w:t>
+            </w:r>
+          </w:p>
+          <w:p>
+            <w:pPr>
+              <w:rPr>
+                <w:rFonts w:ascii="Aptos" w:hAnsi="Aptos" w:cstheme="minorHAnsi"/>
+              </w:rPr>
+            </w:pPr>
+            <w:r>
+              <w:rPr>
+                <w:rFonts w:ascii="Aptos" w:hAnsi="Aptos" w:cstheme="minorHAnsi"/>
+              </w:rPr>
+              <w:t xml:space="preserve">v1.14.0 </w:t>
+            </w:r>
+            <w:r>
+              <w:rPr>
+                <w:rFonts w:ascii="Aptos" w:hAnsi="Aptos" w:cstheme="minorHAnsi"/>
+              </w:rPr>
+              <w:t>-</w:t>
+            </w:r>
+            <w:r>
+              <w:rPr>
+                <w:rFonts w:ascii="Aptos" w:hAnsi="Aptos" w:cstheme="minorHAnsi"/>
+              </w:rPr>
+              <w:t xml:space="preserve"> June 4, 2019</w:t>
+            </w:r>
+          </w:p>
+          <w:p>
+            <w:pPr>
+              <w:rPr>
+                <w:rFonts w:ascii="Aptos" w:hAnsi="Aptos" w:cstheme="minorHAnsi"/>
+              </w:rPr>
+            </w:pPr>
+            <w:r>
+              <w:rPr>
+                <w:rFonts w:ascii="Aptos" w:hAnsi="Aptos" w:cstheme="minorHAnsi"/>
+              </w:rPr>
+              <w:t xml:space="preserve">v1.15.0 </w:t>
+            </w:r>
+            <w:r>
+              <w:rPr>
+                <w:rFonts w:ascii="Aptos" w:hAnsi="Aptos" w:cstheme="minorHAnsi"/>
+              </w:rPr>
+              <w:t>-</w:t>
+            </w:r>
+            <w:r>
+              <w:rPr>
+                <w:rFonts w:ascii="Aptos" w:hAnsi="Aptos" w:cstheme="minorHAnsi"/>
+              </w:rPr>
+              <w:t xml:space="preserve"> July 9, 2019</w:t>
+            </w:r>
+          </w:p>
+          <w:p>
+            <w:pPr>
+              <w:rPr>
+                <w:rFonts w:ascii="Aptos" w:hAnsi="Aptos" w:cstheme="minorHAnsi"/>
+              </w:rPr>
+            </w:pPr>
+            <w:r>
+              <w:rPr>
+                <w:rFonts w:ascii="Aptos" w:hAnsi="Aptos" w:cstheme="minorHAnsi"/>
+              </w:rPr>
+              <w:t xml:space="preserve">v1.16.0 </w:t>
+            </w:r>
+            <w:r>
+              <w:rPr>
+                <w:rFonts w:ascii="Aptos" w:hAnsi="Aptos" w:cstheme="minorHAnsi"/>
+              </w:rPr>
+              <w:t>-</w:t>
+            </w:r>
+            <w:r>
+              <w:rPr>
+                <w:rFonts w:ascii="Aptos" w:hAnsi="Aptos" w:cstheme="minorHAnsi"/>
+              </w:rPr>
+              <w:t xml:space="preserve"> </w:t>
+            </w:r>
+            <w:r>
+              <w:rPr>
+                <w:rFonts w:ascii="Aptos" w:hAnsi="Aptos" w:cstheme="minorHAnsi"/>
+              </w:rPr>
+              <w:t>A</w:t>
+            </w:r>
+            <w:r>
+              <w:rPr>
+                <w:rFonts w:ascii="Aptos" w:hAnsi="Aptos" w:cstheme="minorHAnsi"/>
+              </w:rPr>
+              <w:t>u</w:t>
+            </w:r>
+            <w:r>
+              <w:rPr>
+                <w:rFonts w:ascii="Aptos" w:hAnsi="Aptos" w:cstheme="minorHAnsi"/>
+              </w:rPr>
+              <w:t>gust</w:t>
+            </w:r>
+            <w:r>
+              <w:rPr>
+                <w:rFonts w:ascii="Aptos" w:hAnsi="Aptos" w:cstheme="minorHAnsi"/>
+              </w:rPr>
+              <w:t xml:space="preserve"> 21, 2019</w:t>
+            </w:r>
+          </w:p>
+          <w:p>
+            <w:pPr>
+              <w:rPr>
+                <w:rFonts w:ascii="Aptos" w:hAnsi="Aptos" w:cstheme="minorHAnsi"/>
+              </w:rPr>
+            </w:pPr>
+            <w:r>
+              <w:rPr>
+                <w:rFonts w:ascii="Aptos" w:hAnsi="Aptos" w:cstheme="minorHAnsi"/>
+              </w:rPr>
+              <w:t xml:space="preserve">v1.17.0 </w:t>
+            </w:r>
+            <w:r>
+              <w:rPr>
+                <w:rFonts w:ascii="Aptos" w:hAnsi="Aptos" w:cstheme="minorHAnsi"/>
+              </w:rPr>
+              <w:t>-</w:t>
+            </w:r>
+            <w:r>
+              <w:rPr>
+                <w:rFonts w:ascii="Aptos" w:hAnsi="Aptos" w:cstheme="minorHAnsi"/>
+              </w:rPr>
+              <w:t xml:space="preserve"> September 13, 2019</w:t>
+            </w:r>
+          </w:p>
+          <w:p>
+            <w:pPr>
+              <w:rPr>
+                <w:rFonts w:ascii="Aptos" w:hAnsi="Aptos" w:cstheme="minorHAnsi"/>
+              </w:rPr>
+            </w:pPr>
+            <w:r>
+              <w:rPr>
+                <w:rFonts w:ascii="Aptos" w:hAnsi="Aptos" w:cstheme="minorHAnsi"/>
+              </w:rPr>
+              <w:t xml:space="preserve">v1.18.0 </w:t>
+            </w:r>
+            <w:r>
+              <w:rPr>
+                <w:rFonts w:ascii="Aptos" w:hAnsi="Aptos" w:cstheme="minorHAnsi"/>
+              </w:rPr>
+              <w:t>-</w:t>
+            </w:r>
+            <w:r>
+              <w:rPr>
+                <w:rFonts w:ascii="Aptos" w:hAnsi="Aptos" w:cstheme="minorHAnsi"/>
+              </w:rPr>
+              <w:t xml:space="preserve"> October 11, 2019</w:t>
+            </w:r>
+          </w:p>
+          <w:p>
+            <w:pPr>
+              <w:rPr>
+                <w:rFonts w:ascii="Aptos" w:hAnsi="Aptos" w:cstheme="minorHAnsi"/>
+              </w:rPr>
+            </w:pPr>
+            <w:r>
+              <w:rPr>
+                <w:rFonts w:ascii="Aptos" w:hAnsi="Aptos" w:cstheme="minorHAnsi"/>
+              </w:rPr>
+              <w:t xml:space="preserve">v1.19.0 </w:t>
+            </w:r>
+            <w:r>
+              <w:rPr>
+                <w:rFonts w:ascii="Aptos" w:hAnsi="Aptos" w:cstheme="minorHAnsi"/>
+              </w:rPr>
+              <w:t>-</w:t>
+            </w:r>
+            <w:r>
+              <w:rPr>
+                <w:rFonts w:ascii="Aptos" w:hAnsi="Aptos" w:cstheme="minorHAnsi"/>
+              </w:rPr>
+              <w:t xml:space="preserve"> November 8, 2019</w:t>
+            </w:r>
+          </w:p>
+          <w:p>
+            <w:pPr>
+              <w:rPr>
+                <w:rFonts w:ascii="Aptos" w:hAnsi="Aptos" w:cstheme="minorHAnsi"/>
+              </w:rPr>
+            </w:pPr>
+            <w:r>
+              <w:rPr>
+                <w:rFonts w:ascii="Aptos" w:hAnsi="Aptos" w:cstheme="minorHAnsi"/>
+              </w:rPr>
+              <w:t xml:space="preserve">v1.20.0 </w:t>
+            </w:r>
+            <w:r>
+              <w:rPr>
+                <w:rFonts w:ascii="Aptos" w:hAnsi="Aptos" w:cstheme="minorHAnsi"/>
+              </w:rPr>
+              <w:t>-</w:t>
+            </w:r>
+            <w:r>
+              <w:rPr>
+                <w:rFonts w:ascii="Aptos" w:hAnsi="Aptos" w:cstheme="minorHAnsi"/>
+              </w:rPr>
+              <w:t xml:space="preserve"> December 2, 2019</w:t>
+            </w:r>
+          </w:p>
+          <w:p>
+            <w:pPr>
+              <w:rPr>
+                <w:rFonts w:ascii="Aptos" w:hAnsi="Aptos" w:cstheme="minorHAnsi"/>
+              </w:rPr>
+            </w:pPr>
+            <w:r>
+              <w:rPr>
+                <w:rFonts w:ascii="Aptos" w:hAnsi="Aptos" w:cstheme="minorHAnsi"/>
+              </w:rPr>
+              <w:t xml:space="preserve">v1.21.0 </w:t>
+            </w:r>
+            <w:r>
+              <w:rPr>
+                <w:rFonts w:ascii="Aptos" w:hAnsi="Aptos" w:cstheme="minorHAnsi"/>
+              </w:rPr>
+              <w:t>-</w:t>
+            </w:r>
+            <w:r>
+              <w:rPr>
+                <w:rFonts w:ascii="Aptos" w:hAnsi="Aptos" w:cstheme="minorHAnsi"/>
+              </w:rPr>
+              <w:t xml:space="preserve"> January 9, 20</w:t>
+            </w:r>
+            <w:r>
+              <w:rPr>
+                <w:rFonts w:ascii="Aptos" w:hAnsi="Aptos" w:cstheme="minorHAnsi"/>
+              </w:rPr>
+              <w:t>20</w:t>
+            </w:r>
+          </w:p>
+          <w:p>
+            <w:pPr>
+              <w:rPr>
+                <w:rFonts w:ascii="Aptos" w:hAnsi="Aptos" w:cstheme="minorHAnsi"/>
+              </w:rPr>
+            </w:pPr>
+            <w:r>
+              <w:rPr>
+                <w:rFonts w:ascii="Aptos" w:hAnsi="Aptos" w:cstheme="minorHAnsi"/>
+              </w:rPr>
+              <w:t>v</w:t>
+            </w:r>
+            <w:r>
+              <w:rPr>
+                <w:rFonts w:ascii="Aptos" w:hAnsi="Aptos" w:cstheme="minorHAnsi"/>
+              </w:rPr>
+              <w:t xml:space="preserve">1.22.0 </w:t>
+            </w:r>
+            <w:r>
+              <w:rPr>
+                <w:rFonts w:ascii="Aptos" w:hAnsi="Aptos" w:cstheme="minorHAnsi"/>
+              </w:rPr>
+              <w:t>-</w:t>
+            </w:r>
+            <w:r>
+              <w:rPr>
+                <w:rFonts w:ascii="Aptos" w:hAnsi="Aptos" w:cstheme="minorHAnsi"/>
+              </w:rPr>
+              <w:t xml:space="preserve"> February 6, 2020</w:t>
+            </w:r>
+          </w:p>
+          <w:p>
+            <w:pPr>
+              <w:rPr>
+                <w:rFonts w:ascii="Aptos" w:hAnsi="Aptos" w:cstheme="minorHAnsi"/>
+              </w:rPr>
+            </w:pPr>
+            <w:r>
+              <w:rPr>
+                <w:rFonts w:ascii="Aptos" w:hAnsi="Aptos" w:cstheme="minorHAnsi"/>
+              </w:rPr>
+              <w:t xml:space="preserve">v1.23.0 </w:t>
+            </w:r>
+            <w:r>
+              <w:rPr>
+                <w:rFonts w:ascii="Aptos" w:hAnsi="Aptos" w:cstheme="minorHAnsi"/>
+              </w:rPr>
+              <w:t>-</w:t>
+            </w:r>
+            <w:r>
+              <w:rPr>
+                <w:rFonts w:ascii="Aptos" w:hAnsi="Aptos" w:cstheme="minorHAnsi"/>
+              </w:rPr>
+              <w:t xml:space="preserve"> March 9, 2020</w:t>
+            </w:r>
+          </w:p>
+          <w:p>
+            <w:pPr>
+              <w:rPr>
+                <w:rFonts w:ascii="Aptos" w:hAnsi="Aptos" w:cstheme="minorHAnsi"/>
+              </w:rPr>
+            </w:pPr>
+            <w:r>
+              <w:rPr>
+                <w:rFonts w:ascii="Aptos" w:hAnsi="Aptos" w:cstheme="minorHAnsi"/>
+              </w:rPr>
+              <w:t xml:space="preserve">v1.24.0 </w:t>
+            </w:r>
+            <w:r>
+              <w:rPr>
+                <w:rFonts w:ascii="Aptos" w:hAnsi="Aptos" w:cstheme="minorHAnsi"/>
+              </w:rPr>
+              <w:t>-</w:t>
+            </w:r>
+            <w:r>
+              <w:rPr>
+                <w:rFonts w:ascii="Aptos" w:hAnsi="Aptos" w:cstheme="minorHAnsi"/>
+              </w:rPr>
+              <w:t xml:space="preserve"> </w:t>
+            </w:r>
+            <w:r>
+              <w:rPr>
+                <w:rFonts w:ascii="Aptos" w:hAnsi="Aptos" w:cstheme="minorHAnsi"/>
+              </w:rPr>
+              <w:t>April</w:t>
+            </w:r>
+            <w:r>
+              <w:rPr>
+                <w:rFonts w:ascii="Aptos" w:hAnsi="Aptos" w:cstheme="minorHAnsi"/>
+              </w:rPr>
+              <w:t xml:space="preserve"> 1, 2020</w:t>
+            </w:r>
+          </w:p>
+          <w:p>
+            <w:pPr>
+              <w:rPr>
+                <w:rFonts w:ascii="Aptos" w:hAnsi="Aptos" w:cstheme="minorHAnsi"/>
+              </w:rPr>
+            </w:pPr>
+            <w:r>
+              <w:rPr>
+                <w:rFonts w:ascii="Aptos" w:hAnsi="Aptos" w:cstheme="minorHAnsi"/>
+              </w:rPr>
+              <w:t xml:space="preserve">v1.25.0 </w:t>
+            </w:r>
+            <w:r>
+              <w:rPr>
+                <w:rFonts w:ascii="Aptos" w:hAnsi="Aptos" w:cstheme="minorHAnsi"/>
+              </w:rPr>
+              <w:t>-</w:t>
+            </w:r>
+            <w:r>
+              <w:rPr>
+                <w:rFonts w:ascii="Aptos" w:hAnsi="Aptos" w:cstheme="minorHAnsi"/>
+              </w:rPr>
+              <w:t xml:space="preserve"> May 8, 2020</w:t>
+            </w:r>
+          </w:p>
+          <w:p>
+            <w:pPr>
+              <w:rPr>
+                <w:rFonts w:ascii="Aptos" w:hAnsi="Aptos" w:cstheme="minorHAnsi"/>
+              </w:rPr>
+            </w:pPr>
+            <w:r>
+              <w:rPr>
+                <w:rFonts w:ascii="Aptos" w:hAnsi="Aptos" w:cstheme="minorHAnsi"/>
+              </w:rPr>
+              <w:t xml:space="preserve">v1.26.0 </w:t>
+            </w:r>
+            <w:r>
+              <w:rPr>
+                <w:rFonts w:ascii="Aptos" w:hAnsi="Aptos" w:cstheme="minorHAnsi"/>
+              </w:rPr>
+              <w:t>-</w:t>
+            </w:r>
+            <w:r>
+              <w:rPr>
+                <w:rFonts w:ascii="Aptos" w:hAnsi="Aptos" w:cstheme="minorHAnsi"/>
+              </w:rPr>
+              <w:t xml:space="preserve"> June 4, 2020</w:t>
+            </w:r>
+          </w:p>
+          <w:p>
+            <w:pPr>
+              <w:rPr>
+                <w:rFonts w:ascii="Aptos" w:hAnsi="Aptos" w:cstheme="minorHAnsi"/>
+              </w:rPr>
+            </w:pPr>
+            <w:r>
+              <w:rPr>
+                <w:rFonts w:ascii="Aptos" w:hAnsi="Aptos" w:cstheme="minorHAnsi"/>
+              </w:rPr>
+              <w:t xml:space="preserve">v1.27.0 </w:t>
+            </w:r>
+            <w:r>
+              <w:rPr>
+                <w:rFonts w:ascii="Aptos" w:hAnsi="Aptos" w:cstheme="minorHAnsi"/>
+              </w:rPr>
+              <w:t>-</w:t>
+            </w:r>
+            <w:r>
+              <w:rPr>
+                <w:rFonts w:ascii="Aptos" w:hAnsi="Aptos" w:cstheme="minorHAnsi"/>
+              </w:rPr>
+              <w:t xml:space="preserve"> July 8, 2020</w:t>
+            </w:r>
+          </w:p>
+          <w:p>
+            <w:pPr>
+              <w:rPr>
+                <w:rFonts w:ascii="Aptos" w:hAnsi="Aptos" w:cstheme="minorHAnsi"/>
+              </w:rPr>
+            </w:pPr>
+            <w:r>
+              <w:rPr>
+                <w:rFonts w:ascii="Aptos" w:hAnsi="Aptos" w:cstheme="minorHAnsi"/>
+              </w:rPr>
+              <w:t xml:space="preserve">v2.0.0 </w:t>
+            </w:r>
+            <w:r>
+              <w:rPr>
+                <w:rFonts w:ascii="Aptos" w:hAnsi="Aptos" w:cstheme="minorHAnsi"/>
+              </w:rPr>
+              <w:t>-</w:t>
+            </w:r>
+            <w:r>
+              <w:rPr>
+                <w:rFonts w:ascii="Aptos" w:hAnsi="Aptos" w:cstheme="minorHAnsi"/>
+              </w:rPr>
+              <w:t xml:space="preserve"> August 27, 2020</w:t>
+            </w:r>
+          </w:p>
+          <w:p>
+            <w:pPr>
+              <w:rPr>
+                <w:rFonts w:ascii="Aptos" w:hAnsi="Aptos" w:cstheme="minorHAnsi"/>
+              </w:rPr>
+            </w:pPr>
+            <w:r>
+              <w:rPr>
+                <w:rFonts w:ascii="Aptos" w:hAnsi="Aptos" w:cstheme="minorHAnsi"/>
+              </w:rPr>
+              <w:t xml:space="preserve">v2.1.0 </w:t>
+            </w:r>
+            <w:r>
+              <w:rPr>
+                <w:rFonts w:ascii="Aptos" w:hAnsi="Aptos" w:cstheme="minorHAnsi"/>
+              </w:rPr>
+              <w:t>-</w:t>
+            </w:r>
+            <w:r>
+              <w:rPr>
+                <w:rFonts w:ascii="Aptos" w:hAnsi="Aptos" w:cstheme="minorHAnsi"/>
+              </w:rPr>
+              <w:t xml:space="preserve"> September 2</w:t>
+            </w:r>
+            <w:r>
+              <w:rPr>
+                <w:rFonts w:ascii="Aptos" w:hAnsi="Aptos" w:cstheme="minorHAnsi"/>
+              </w:rPr>
+              <w:t>4</w:t>
+            </w:r>
+            <w:r>
+              <w:rPr>
+                <w:rFonts w:ascii="Aptos" w:hAnsi="Aptos" w:cstheme="minorHAnsi"/>
+              </w:rPr>
+              <w:t>, 2020</w:t>
+            </w:r>
+          </w:p>
+          <w:p>
+            <w:pPr>
+              <w:rPr>
+                <w:rFonts w:ascii="Aptos" w:hAnsi="Aptos" w:cstheme="minorHAnsi"/>
+              </w:rPr>
+            </w:pPr>
+            <w:r>
+              <w:rPr>
+                <w:rFonts w:ascii="Aptos" w:hAnsi="Aptos" w:cstheme="minorHAnsi"/>
+              </w:rPr>
+              <w:t xml:space="preserve">v2.2.0 </w:t>
+            </w:r>
+            <w:r>
+              <w:rPr>
+                <w:rFonts w:ascii="Aptos" w:hAnsi="Aptos" w:cstheme="minorHAnsi"/>
+              </w:rPr>
+              <w:t>-</w:t>
+            </w:r>
+            <w:r>
+              <w:rPr>
+                <w:rFonts w:ascii="Aptos" w:hAnsi="Aptos" w:cstheme="minorHAnsi"/>
+              </w:rPr>
+              <w:t xml:space="preserve"> October 16, 2020</w:t>
+            </w:r>
+          </w:p>
+          <w:p>
+            <w:pPr>
+              <w:rPr>
+                <w:rFonts w:ascii="Aptos" w:hAnsi="Aptos" w:cstheme="minorHAnsi"/>
+              </w:rPr>
+            </w:pPr>
+            <w:r>
+              <w:rPr>
+                <w:rFonts w:ascii="Aptos" w:hAnsi="Aptos" w:cstheme="minorHAnsi"/>
+              </w:rPr>
+              <w:t xml:space="preserve">v2.3.0 </w:t>
+            </w:r>
+            <w:r>
+              <w:rPr>
+                <w:rFonts w:ascii="Aptos" w:hAnsi="Aptos" w:cstheme="minorHAnsi"/>
+              </w:rPr>
+              <w:t>-</w:t>
+            </w:r>
+            <w:r>
+              <w:rPr>
+                <w:rFonts w:ascii="Aptos" w:hAnsi="Aptos" w:cstheme="minorHAnsi"/>
+              </w:rPr>
+              <w:t xml:space="preserve"> December 29, 2020</w:t>
+            </w:r>
+          </w:p>
+          <w:p>
+            <w:pPr>
+              <w:rPr>
+                <w:rFonts w:ascii="Aptos" w:hAnsi="Aptos" w:cstheme="minorHAnsi"/>
+              </w:rPr>
+            </w:pPr>
+            <w:r>
+              <w:rPr>
+                <w:rFonts w:ascii="Aptos" w:hAnsi="Aptos" w:cstheme="minorHAnsi"/>
+              </w:rPr>
+              <w:t xml:space="preserve">v2.4.0 </w:t>
+            </w:r>
+            <w:r>
+              <w:rPr>
+                <w:rFonts w:ascii="Aptos" w:hAnsi="Aptos" w:cstheme="minorHAnsi"/>
+              </w:rPr>
+              <w:t>-</w:t>
+            </w:r>
+            <w:r>
+              <w:rPr>
+                <w:rFonts w:ascii="Aptos" w:hAnsi="Aptos" w:cstheme="minorHAnsi"/>
+              </w:rPr>
+              <w:t xml:space="preserve"> January 26, 202</w:t>
+            </w:r>
+            <w:r>
+              <w:rPr>
+                <w:rFonts w:ascii="Aptos" w:hAnsi="Aptos" w:cstheme="minorHAnsi"/>
+              </w:rPr>
+              <w:t>1</w:t>
+            </w:r>
+          </w:p>
+          <w:p>
+            <w:pPr>
+              <w:rPr>
+                <w:rFonts w:ascii="Aptos" w:hAnsi="Aptos" w:cstheme="minorHAnsi"/>
+              </w:rPr>
+            </w:pPr>
+            <w:r>
+              <w:rPr>
+                <w:rFonts w:ascii="Aptos" w:hAnsi="Aptos" w:cstheme="minorHAnsi"/>
+              </w:rPr>
+              <w:t>v2.5.0 - February 25, 2021</w:t>
+            </w:r>
+          </w:p>
+          <w:p>
+            <w:pPr>
+              <w:rPr>
+                <w:rFonts w:ascii="Aptos" w:hAnsi="Aptos" w:cstheme="minorHAnsi"/>
+              </w:rPr>
+            </w:pPr>
+            <w:r>
+              <w:rPr>
+                <w:rFonts w:ascii="Aptos" w:hAnsi="Aptos" w:cstheme="minorHAnsi"/>
+              </w:rPr>
+              <w:t>v2.6.0 - March 31, 2021</w:t>
+            </w:r>
+          </w:p>
+          <w:p>
+            <w:pPr>
+              <w:rPr>
+                <w:rFonts w:ascii="Aptos" w:hAnsi="Aptos" w:cstheme="minorHAnsi"/>
+              </w:rPr>
+            </w:pPr>
+            <w:r>
+              <w:rPr>
+                <w:rFonts w:ascii="Aptos" w:hAnsi="Aptos" w:cstheme="minorHAnsi"/>
+              </w:rPr>
+              <w:t>v2.7.0 - April 30, 2021</w:t>
+            </w:r>
+          </w:p>
+          <w:p>
+            <w:pPr>
+              <w:rPr>
+                <w:rFonts w:ascii="Aptos" w:hAnsi="Aptos" w:cstheme="minorHAnsi"/>
+              </w:rPr>
+            </w:pPr>
+            <w:r>
+              <w:rPr>
+                <w:rFonts w:ascii="Aptos" w:hAnsi="Aptos" w:cstheme="minorHAnsi"/>
+              </w:rPr>
+              <w:t xml:space="preserve">v2.8.0 - </w:t>
+            </w:r>
+            <w:r>
+              <w:rPr>
+                <w:rFonts w:ascii="Aptos" w:hAnsi="Aptos" w:cstheme="minorHAnsi"/>
+              </w:rPr>
+              <w:t>May</w:t>
+            </w:r>
+            <w:r>
+              <w:rPr>
+                <w:rFonts w:ascii="Aptos" w:hAnsi="Aptos" w:cstheme="minorHAnsi"/>
+              </w:rPr>
+              <w:t xml:space="preserve"> 28, 2021</w:t>
+            </w:r>
+          </w:p>
+          <w:p>
+            <w:pPr>
+              <w:rPr>
+                <w:rFonts w:ascii="Aptos" w:hAnsi="Aptos" w:cstheme="minorHAnsi"/>
+              </w:rPr>
+            </w:pPr>
+            <w:r>
+              <w:rPr>
+                <w:rFonts w:ascii="Aptos" w:hAnsi="Aptos" w:cstheme="minorHAnsi"/>
+              </w:rPr>
+              <w:t xml:space="preserve">v2.9.0 - </w:t>
+            </w:r>
+            <w:r>
+              <w:rPr>
+                <w:rFonts w:ascii="Aptos" w:hAnsi="Aptos" w:cstheme="minorHAnsi"/>
+              </w:rPr>
+              <w:t>June</w:t>
+            </w:r>
+            <w:r>
+              <w:rPr>
+                <w:rFonts w:ascii="Aptos" w:hAnsi="Aptos" w:cstheme="minorHAnsi"/>
+              </w:rPr>
+              <w:t xml:space="preserve"> </w:t>
+            </w:r>
+            <w:r>
+              <w:rPr>
+                <w:rFonts w:ascii="Aptos" w:hAnsi="Aptos" w:cstheme="minorHAnsi"/>
+              </w:rPr>
+              <w:t>30</w:t>
+            </w:r>
+            <w:r>
+              <w:rPr>
+                <w:rFonts w:ascii="Aptos" w:hAnsi="Aptos" w:cstheme="minorHAnsi"/>
+              </w:rPr>
+              <w:t>, 2021</w:t>
+            </w:r>
+          </w:p>
+          <w:p>
+            <w:pPr>
+              <w:rPr>
+                <w:rFonts w:ascii="Aptos" w:hAnsi="Aptos" w:cstheme="minorHAnsi"/>
+              </w:rPr>
+            </w:pPr>
+            <w:r>
+              <w:rPr>
+                <w:rFonts w:ascii="Aptos" w:hAnsi="Aptos" w:cstheme="minorHAnsi"/>
+              </w:rPr>
+              <w:t>v2.10.0 - July 28, 2021</w:t>
+            </w:r>
+          </w:p>
+          <w:p>
+            <w:pPr>
+              <w:rPr>
+                <w:rFonts w:ascii="Aptos" w:hAnsi="Aptos" w:cstheme="minorHAnsi"/>
+              </w:rPr>
+            </w:pPr>
+            <w:r>
+              <w:rPr>
+                <w:rFonts w:ascii="Aptos" w:hAnsi="Aptos" w:cstheme="minorHAnsi"/>
+              </w:rPr>
+              <w:t>v2.11.0 - August 27, 2021</w:t>
+            </w:r>
+          </w:p>
+          <w:p>
+            <w:pPr>
+              <w:rPr>
+                <w:rFonts w:ascii="Aptos" w:hAnsi="Aptos" w:cstheme="minorHAnsi"/>
+              </w:rPr>
+            </w:pPr>
+            <w:r>
+              <w:rPr>
+                <w:rFonts w:ascii="Aptos" w:hAnsi="Aptos" w:cstheme="minorHAnsi"/>
+              </w:rPr>
               <w:lastRenderedPageBreak/>
-              <w:t>v</w:t>
-            </w:r>
-            <w:r>
-              <w:rPr>
-                <w:rFonts w:ascii="Aptos" w:hAnsi="Aptos" w:cstheme="minorHAnsi"/>
-              </w:rPr>
-              <w:t xml:space="preserve">1.1.0 - May </w:t>
-            </w:r>
-            <w:r>
-              <w:rPr>
-                <w:rFonts w:ascii="Aptos" w:hAnsi="Aptos" w:cstheme="minorHAnsi"/>
-              </w:rPr>
-              <w:t>15</w:t>
-            </w:r>
-            <w:r>
-              <w:rPr>
-                <w:rFonts w:ascii="Aptos" w:hAnsi="Aptos" w:cstheme="minorHAnsi"/>
-              </w:rPr>
-              <w:t>, 2017</w:t>
-            </w:r>
-          </w:p>
-          <w:p>
-            <w:pPr>
-              <w:rPr>
-                <w:rFonts w:ascii="Aptos" w:hAnsi="Aptos" w:cstheme="minorHAnsi"/>
-              </w:rPr>
-            </w:pPr>
-            <w:r>
-              <w:rPr>
-                <w:rFonts w:ascii="Aptos" w:hAnsi="Aptos" w:cstheme="minorHAnsi"/>
-              </w:rPr>
-              <w:t>v</w:t>
-            </w:r>
-            <w:r>
-              <w:rPr>
-                <w:rFonts w:ascii="Aptos" w:hAnsi="Aptos" w:cstheme="minorHAnsi"/>
-              </w:rPr>
-              <w:t xml:space="preserve">1.2.0 - June </w:t>
+              <w:t>v2.12.0 - September 21, 2021</w:t>
+            </w:r>
+          </w:p>
+          <w:p>
+            <w:pPr>
+              <w:rPr>
+                <w:rFonts w:ascii="Aptos" w:hAnsi="Aptos" w:cstheme="minorHAnsi"/>
+              </w:rPr>
+            </w:pPr>
+            <w:r>
+              <w:rPr>
+                <w:rFonts w:ascii="Aptos" w:hAnsi="Aptos" w:cstheme="minorHAnsi"/>
+              </w:rPr>
+              <w:t xml:space="preserve">v2.13.0 - </w:t>
+            </w:r>
+            <w:r>
+              <w:rPr>
+                <w:rFonts w:ascii="Aptos" w:hAnsi="Aptos" w:cstheme="minorHAnsi"/>
+              </w:rPr>
+              <w:t>October 29, 2021</w:t>
+            </w:r>
+          </w:p>
+          <w:p>
+            <w:pPr>
+              <w:rPr>
+                <w:rFonts w:ascii="Aptos" w:hAnsi="Aptos" w:cstheme="minorHAnsi"/>
+              </w:rPr>
+            </w:pPr>
+            <w:r>
+              <w:rPr>
+                <w:rFonts w:ascii="Aptos" w:hAnsi="Aptos" w:cstheme="minorHAnsi"/>
+              </w:rPr>
+              <w:t>v2.14.0 - Nov</w:t>
+            </w:r>
+            <w:r>
+              <w:rPr>
+                <w:rFonts w:ascii="Aptos" w:hAnsi="Aptos" w:cstheme="minorHAnsi"/>
+              </w:rPr>
+              <w:t>ember</w:t>
+            </w:r>
+            <w:r>
+              <w:rPr>
+                <w:rFonts w:ascii="Aptos" w:hAnsi="Aptos" w:cstheme="minorHAnsi"/>
+              </w:rPr>
+              <w:t xml:space="preserve"> 29, 2021</w:t>
+            </w:r>
+          </w:p>
+          <w:p>
+            <w:pPr>
+              <w:rPr>
+                <w:rFonts w:ascii="Aptos" w:hAnsi="Aptos" w:cstheme="minorHAnsi"/>
+              </w:rPr>
+            </w:pPr>
+            <w:r>
+              <w:rPr>
+                <w:rFonts w:ascii="Aptos" w:hAnsi="Aptos" w:cstheme="minorHAnsi"/>
+              </w:rPr>
+              <w:t>v2.15.0 - December 2</w:t>
+            </w:r>
+            <w:r>
+              <w:rPr>
+                <w:rFonts w:ascii="Aptos" w:hAnsi="Aptos" w:cstheme="minorHAnsi"/>
+              </w:rPr>
+              <w:t>0</w:t>
+            </w:r>
+            <w:r>
+              <w:rPr>
+                <w:rFonts w:ascii="Aptos" w:hAnsi="Aptos" w:cstheme="minorHAnsi"/>
+              </w:rPr>
+              <w:t>, 2021</w:t>
+            </w:r>
+          </w:p>
+          <w:p>
+            <w:pPr>
+              <w:rPr>
+                <w:rFonts w:ascii="Aptos" w:hAnsi="Aptos" w:cstheme="minorHAnsi"/>
+              </w:rPr>
+            </w:pPr>
+            <w:r>
+              <w:rPr>
+                <w:rFonts w:ascii="Aptos" w:hAnsi="Aptos" w:cstheme="minorHAnsi"/>
+              </w:rPr>
+              <w:t>v2.16.0 - January 31, 2022</w:t>
+            </w:r>
+          </w:p>
+          <w:p>
+            <w:pPr>
+              <w:rPr>
+                <w:rFonts w:ascii="Aptos" w:hAnsi="Aptos" w:cstheme="minorHAnsi"/>
+              </w:rPr>
+            </w:pPr>
+            <w:r>
+              <w:rPr>
+                <w:rFonts w:ascii="Aptos" w:hAnsi="Aptos" w:cstheme="minorHAnsi"/>
+              </w:rPr>
+              <w:t>v2.17.0 - February 25, 2022</w:t>
+            </w:r>
+          </w:p>
+          <w:p>
+            <w:pPr>
+              <w:rPr>
+                <w:rFonts w:ascii="Aptos" w:hAnsi="Aptos" w:cstheme="minorHAnsi"/>
+              </w:rPr>
+            </w:pPr>
+            <w:r>
+              <w:rPr>
+                <w:rFonts w:ascii="Aptos" w:hAnsi="Aptos" w:cstheme="minorHAnsi"/>
+              </w:rPr>
+              <w:t xml:space="preserve">v2.18.0 - March </w:t>
             </w:r>
             <w:r>
               <w:rPr>
@@ -748,51 +1913,683 @@
               <w:rPr>
                 <w:rFonts w:ascii="Aptos" w:hAnsi="Aptos" w:cstheme="minorHAnsi"/>
               </w:rPr>
-              <w:t>, 2017</w:t>
-            </w:r>
-          </w:p>
-          <w:p>
-            <w:pPr>
-              <w:rPr>
-                <w:rFonts w:ascii="Aptos" w:hAnsi="Aptos" w:cstheme="minorHAnsi"/>
-              </w:rPr>
-            </w:pPr>
-            <w:r>
-              <w:rPr>
-                <w:rFonts w:ascii="Aptos" w:hAnsi="Aptos" w:cstheme="minorHAnsi"/>
-              </w:rPr>
-              <w:t>v</w:t>
-            </w:r>
-            <w:r>
-              <w:rPr>
-                <w:rFonts w:ascii="Aptos" w:hAnsi="Aptos" w:cstheme="minorHAnsi"/>
-              </w:rPr>
-              <w:t>1.3.0 - September 15, 2017</w:t>
-            </w:r>
-          </w:p>
-          <w:p>
-            <w:pPr>
-              <w:rPr>
-                <w:rFonts w:ascii="Aptos" w:hAnsi="Aptos" w:cstheme="minorHAnsi"/>
-              </w:rPr>
-            </w:pPr>
-            <w:r>
-              <w:rPr>
-                <w:rFonts w:ascii="Aptos" w:hAnsi="Aptos" w:cstheme="minorHAnsi"/>
-              </w:rPr>
-              <w:t xml:space="preserve">v1.4.0 - </w:t>
-            </w:r>
-            <w:r>
-              <w:rPr>
-                <w:rFonts w:ascii="Aptos" w:hAnsi="Aptos" w:cstheme="minorHAnsi"/>
-              </w:rPr>
-              <w:t>November</w:t>
-            </w:r>
-            <w:r>
-              <w:rPr>
-                <w:rFonts w:ascii="Aptos" w:hAnsi="Aptos" w:cstheme="minorHAnsi"/>
-              </w:rPr>
-              <w:t xml:space="preserve"> </w:t>
+              <w:t>, 2022</w:t>
+            </w:r>
+          </w:p>
+          <w:p>
+            <w:pPr>
+              <w:rPr>
+                <w:rFonts w:ascii="Aptos" w:hAnsi="Aptos" w:cstheme="minorHAnsi"/>
+              </w:rPr>
+            </w:pPr>
+            <w:r>
+              <w:rPr>
+                <w:rFonts w:ascii="Aptos" w:hAnsi="Aptos" w:cstheme="minorHAnsi"/>
+              </w:rPr>
+              <w:t>v2.19.0 - April 14, 2022</w:t>
+            </w:r>
+          </w:p>
+          <w:p>
+            <w:pPr>
+              <w:rPr>
+                <w:rFonts w:ascii="Aptos" w:hAnsi="Aptos" w:cstheme="minorHAnsi"/>
+              </w:rPr>
+            </w:pPr>
+            <w:r>
+              <w:rPr>
+                <w:rFonts w:ascii="Aptos" w:hAnsi="Aptos" w:cstheme="minorHAnsi"/>
+              </w:rPr>
+              <w:t>v2.20.0 - May 17, 2022</w:t>
+            </w:r>
+          </w:p>
+          <w:p>
+            <w:pPr>
+              <w:rPr>
+                <w:rFonts w:ascii="Aptos" w:hAnsi="Aptos" w:cstheme="minorHAnsi"/>
+              </w:rPr>
+            </w:pPr>
+            <w:r>
+              <w:rPr>
+                <w:rFonts w:ascii="Aptos" w:hAnsi="Aptos" w:cstheme="minorHAnsi"/>
+              </w:rPr>
+              <w:t>v2.21.0 - June 15, 2022</w:t>
+            </w:r>
+          </w:p>
+          <w:p>
+            <w:pPr>
+              <w:rPr>
+                <w:rFonts w:ascii="Aptos" w:hAnsi="Aptos" w:cstheme="minorHAnsi"/>
+              </w:rPr>
+            </w:pPr>
+            <w:r>
+              <w:rPr>
+                <w:rFonts w:ascii="Aptos" w:hAnsi="Aptos" w:cstheme="minorHAnsi"/>
+              </w:rPr>
+              <w:t xml:space="preserve">v2.22.0 - July </w:t>
+            </w:r>
+            <w:r>
+              <w:rPr>
+                <w:rFonts w:ascii="Aptos" w:hAnsi="Aptos" w:cstheme="minorHAnsi"/>
+              </w:rPr>
+              <w:t>28</w:t>
+            </w:r>
+            <w:r>
+              <w:rPr>
+                <w:rFonts w:ascii="Aptos" w:hAnsi="Aptos" w:cstheme="minorHAnsi"/>
+              </w:rPr>
+              <w:t>, 2022</w:t>
+            </w:r>
+          </w:p>
+          <w:p>
+            <w:pPr>
+              <w:rPr>
+                <w:rFonts w:ascii="Aptos" w:hAnsi="Aptos" w:cstheme="minorHAnsi"/>
+              </w:rPr>
+            </w:pPr>
+            <w:r>
+              <w:rPr>
+                <w:rFonts w:ascii="Aptos" w:hAnsi="Aptos" w:cstheme="minorHAnsi"/>
+              </w:rPr>
+              <w:t>v2.23.0 - August 30, 2022</w:t>
+            </w:r>
+          </w:p>
+          <w:p>
+            <w:pPr>
+              <w:rPr>
+                <w:rFonts w:ascii="Aptos" w:hAnsi="Aptos" w:cstheme="minorHAnsi"/>
+              </w:rPr>
+            </w:pPr>
+            <w:r>
+              <w:rPr>
+                <w:rFonts w:ascii="Aptos" w:hAnsi="Aptos" w:cstheme="minorHAnsi"/>
+              </w:rPr>
+              <w:t>v2.24.0 - September 29, 2022</w:t>
+            </w:r>
+          </w:p>
+          <w:p>
+            <w:pPr>
+              <w:rPr>
+                <w:rFonts w:ascii="Aptos" w:hAnsi="Aptos" w:cstheme="minorHAnsi"/>
+              </w:rPr>
+            </w:pPr>
+            <w:r>
+              <w:rPr>
+                <w:rFonts w:ascii="Aptos" w:hAnsi="Aptos" w:cstheme="minorHAnsi"/>
+              </w:rPr>
+              <w:t>v2.25.0 - October 27, 2022</w:t>
+            </w:r>
+          </w:p>
+          <w:p>
+            <w:pPr>
+              <w:rPr>
+                <w:rFonts w:ascii="Aptos" w:hAnsi="Aptos" w:cstheme="minorHAnsi"/>
+              </w:rPr>
+            </w:pPr>
+            <w:r>
+              <w:rPr>
+                <w:rFonts w:ascii="Aptos" w:hAnsi="Aptos" w:cstheme="minorHAnsi"/>
+              </w:rPr>
+              <w:t>v2.26.0 - November 17, 2022</w:t>
+            </w:r>
+          </w:p>
+          <w:p>
+            <w:pPr>
+              <w:rPr>
+                <w:rFonts w:ascii="Aptos" w:hAnsi="Aptos" w:cstheme="minorHAnsi"/>
+              </w:rPr>
+            </w:pPr>
+            <w:r>
+              <w:rPr>
+                <w:rFonts w:ascii="Aptos" w:hAnsi="Aptos" w:cstheme="minorHAnsi"/>
+              </w:rPr>
+              <w:t>v2.27.0 - December 19, 2022</w:t>
+            </w:r>
+          </w:p>
+          <w:p>
+            <w:pPr>
+              <w:rPr>
+                <w:rFonts w:ascii="Aptos" w:hAnsi="Aptos" w:cstheme="minorHAnsi"/>
+              </w:rPr>
+            </w:pPr>
+            <w:r>
+              <w:rPr>
+                <w:rFonts w:ascii="Aptos" w:hAnsi="Aptos" w:cstheme="minorHAnsi"/>
+              </w:rPr>
+              <w:t>v2.28.0 - January 30, 2023</w:t>
+            </w:r>
+          </w:p>
+          <w:p>
+            <w:pPr>
+              <w:rPr>
+                <w:rFonts w:ascii="Aptos" w:hAnsi="Aptos" w:cstheme="minorHAnsi"/>
+              </w:rPr>
+            </w:pPr>
+            <w:r>
+              <w:rPr>
+                <w:rFonts w:ascii="Aptos" w:hAnsi="Aptos" w:cstheme="minorHAnsi"/>
+              </w:rPr>
+              <w:t>v2.29.0 - February 27, 2023</w:t>
+            </w:r>
+          </w:p>
+          <w:p>
+            <w:pPr>
+              <w:rPr>
+                <w:rFonts w:ascii="Aptos" w:hAnsi="Aptos" w:cstheme="minorHAnsi"/>
+              </w:rPr>
+            </w:pPr>
+            <w:r>
+              <w:rPr>
+                <w:rFonts w:ascii="Aptos" w:hAnsi="Aptos" w:cstheme="minorHAnsi"/>
+              </w:rPr>
+              <w:t>v2.30.0 - March 28, 2023</w:t>
+            </w:r>
+          </w:p>
+          <w:p>
+            <w:pPr>
+              <w:rPr>
+                <w:rFonts w:ascii="Aptos" w:hAnsi="Aptos" w:cstheme="minorHAnsi"/>
+              </w:rPr>
+            </w:pPr>
+            <w:r>
+              <w:rPr>
+                <w:rFonts w:ascii="Aptos" w:hAnsi="Aptos" w:cstheme="minorHAnsi"/>
+              </w:rPr>
+              <w:t>v2.31.0 - April 24, 2023</w:t>
+            </w:r>
+          </w:p>
+          <w:p>
+            <w:pPr>
+              <w:rPr>
+                <w:rFonts w:ascii="Aptos" w:hAnsi="Aptos" w:cstheme="minorHAnsi"/>
+              </w:rPr>
+            </w:pPr>
+            <w:r>
+              <w:rPr>
+                <w:rFonts w:ascii="Aptos" w:hAnsi="Aptos" w:cstheme="minorHAnsi"/>
+              </w:rPr>
+              <w:t xml:space="preserve">v2.32.0 - May </w:t>
+            </w:r>
+            <w:r>
+              <w:rPr>
+                <w:rFonts w:ascii="Aptos" w:hAnsi="Aptos" w:cstheme="minorHAnsi"/>
+              </w:rPr>
+              <w:t>22</w:t>
+            </w:r>
+            <w:r>
+              <w:rPr>
+                <w:rFonts w:ascii="Aptos" w:hAnsi="Aptos" w:cstheme="minorHAnsi"/>
+              </w:rPr>
+              <w:t>, 2023</w:t>
+            </w:r>
+          </w:p>
+          <w:p>
+            <w:pPr>
+              <w:rPr>
+                <w:rFonts w:ascii="Aptos" w:hAnsi="Aptos" w:cstheme="minorHAnsi"/>
+              </w:rPr>
+            </w:pPr>
+            <w:r>
+              <w:rPr>
+                <w:rFonts w:ascii="Aptos" w:hAnsi="Aptos" w:cstheme="minorHAnsi"/>
+              </w:rPr>
+              <w:t>v2.33.0 -</w:t>
+            </w:r>
+            <w:r>
+              <w:rPr>
+                <w:rFonts w:ascii="Aptos" w:hAnsi="Aptos" w:cstheme="minorHAnsi"/>
+              </w:rPr>
+              <w:t xml:space="preserve"> June 30</w:t>
+            </w:r>
+            <w:r>
+              <w:rPr>
+                <w:rFonts w:ascii="Aptos" w:hAnsi="Aptos" w:cstheme="minorHAnsi"/>
+              </w:rPr>
+              <w:t>, 2023</w:t>
+            </w:r>
+          </w:p>
+          <w:p>
+            <w:pPr>
+              <w:rPr>
+                <w:rFonts w:ascii="Aptos" w:hAnsi="Aptos" w:cstheme="minorHAnsi"/>
+              </w:rPr>
+            </w:pPr>
+            <w:r>
+              <w:rPr>
+                <w:rFonts w:ascii="Aptos" w:hAnsi="Aptos" w:cstheme="minorHAnsi"/>
+              </w:rPr>
+              <w:t xml:space="preserve">v2.34.0 - July </w:t>
+            </w:r>
+            <w:r>
+              <w:rPr>
+                <w:rFonts w:ascii="Aptos" w:hAnsi="Aptos" w:cstheme="minorHAnsi"/>
+              </w:rPr>
+              <w:t>29</w:t>
+            </w:r>
+            <w:r>
+              <w:rPr>
+                <w:rFonts w:ascii="Aptos" w:hAnsi="Aptos" w:cstheme="minorHAnsi"/>
+              </w:rPr>
+              <w:t>, 2023</w:t>
+            </w:r>
+          </w:p>
+          <w:p>
+            <w:pPr>
+              <w:rPr>
+                <w:rFonts w:ascii="Aptos" w:hAnsi="Aptos" w:cstheme="minorHAnsi"/>
+              </w:rPr>
+            </w:pPr>
+            <w:r>
+              <w:rPr>
+                <w:rFonts w:ascii="Aptos" w:hAnsi="Aptos" w:cstheme="minorHAnsi"/>
+              </w:rPr>
+              <w:t>v2.35.0 - August 3</w:t>
+            </w:r>
+            <w:r>
+              <w:rPr>
+                <w:rFonts w:ascii="Aptos" w:hAnsi="Aptos" w:cstheme="minorHAnsi"/>
+              </w:rPr>
+              <w:t>0</w:t>
+            </w:r>
+            <w:r>
+              <w:rPr>
+                <w:rFonts w:ascii="Aptos" w:hAnsi="Aptos" w:cstheme="minorHAnsi"/>
+              </w:rPr>
+              <w:t>, 2023</w:t>
+            </w:r>
+          </w:p>
+          <w:p>
+            <w:pPr>
+              <w:rPr>
+                <w:rFonts w:ascii="Aptos" w:hAnsi="Aptos" w:cstheme="minorHAnsi"/>
+              </w:rPr>
+            </w:pPr>
+            <w:r>
+              <w:rPr>
+                <w:rFonts w:ascii="Aptos" w:hAnsi="Aptos" w:cstheme="minorHAnsi"/>
+              </w:rPr>
+              <w:t>v2.36.0 - September 29, 2023</w:t>
+            </w:r>
+          </w:p>
+          <w:p>
+            <w:pPr>
+              <w:rPr>
+                <w:rFonts w:ascii="Aptos" w:hAnsi="Aptos" w:cstheme="minorHAnsi"/>
+              </w:rPr>
+            </w:pPr>
+            <w:r>
+              <w:rPr>
+                <w:rFonts w:ascii="Aptos" w:hAnsi="Aptos" w:cstheme="minorHAnsi"/>
+              </w:rPr>
+              <w:t>v2</w:t>
+            </w:r>
+            <w:r>
+              <w:rPr>
+                <w:rFonts w:ascii="Aptos" w:hAnsi="Aptos" w:cstheme="minorHAnsi"/>
+              </w:rPr>
+              <w:t>.</w:t>
+            </w:r>
+            <w:r>
+              <w:rPr>
+                <w:rFonts w:ascii="Aptos" w:hAnsi="Aptos" w:cstheme="minorHAnsi"/>
+              </w:rPr>
+              <w:t>37.0 - October 27, 2023</w:t>
+            </w:r>
+          </w:p>
+          <w:p>
+            <w:pPr>
+              <w:rPr>
+                <w:rFonts w:ascii="Aptos" w:hAnsi="Aptos" w:cstheme="minorHAnsi"/>
+              </w:rPr>
+            </w:pPr>
+            <w:r>
+              <w:rPr>
+                <w:rFonts w:ascii="Aptos" w:hAnsi="Aptos" w:cstheme="minorHAnsi"/>
+              </w:rPr>
+              <w:t>v2.38.0 - November 17, 2023</w:t>
+            </w:r>
+          </w:p>
+          <w:p>
+            <w:pPr>
+              <w:rPr>
+                <w:rFonts w:ascii="Aptos" w:hAnsi="Aptos" w:cstheme="minorHAnsi"/>
+              </w:rPr>
+            </w:pPr>
+            <w:r>
+              <w:rPr>
+                <w:rFonts w:ascii="Aptos" w:hAnsi="Aptos" w:cstheme="minorHAnsi"/>
+              </w:rPr>
+              <w:t>v2.39.0 - December 28, 2023</w:t>
+            </w:r>
+          </w:p>
+          <w:p>
+            <w:pPr>
+              <w:rPr>
+                <w:rFonts w:ascii="Aptos" w:hAnsi="Aptos" w:cstheme="minorHAnsi"/>
+              </w:rPr>
+            </w:pPr>
+            <w:r>
+              <w:rPr>
+                <w:rFonts w:ascii="Aptos" w:hAnsi="Aptos" w:cstheme="minorHAnsi"/>
+              </w:rPr>
+              <w:t>v2.40.0 – January 30, 2024</w:t>
+            </w:r>
+          </w:p>
+          <w:p>
+            <w:pPr>
+              <w:rPr>
+                <w:rFonts w:ascii="Aptos" w:hAnsi="Aptos" w:cstheme="minorHAnsi"/>
+              </w:rPr>
+            </w:pPr>
+            <w:r>
+              <w:rPr>
+                <w:rFonts w:ascii="Aptos" w:hAnsi="Aptos" w:cstheme="minorHAnsi"/>
+              </w:rPr>
+              <w:t>v2.41.0 - February 28, 2024</w:t>
+            </w:r>
+          </w:p>
+          <w:p>
+            <w:pPr>
+              <w:rPr>
+                <w:rFonts w:ascii="Aptos" w:hAnsi="Aptos" w:cstheme="minorHAnsi"/>
+              </w:rPr>
+            </w:pPr>
+            <w:r>
+              <w:rPr>
+                <w:rFonts w:ascii="Aptos" w:hAnsi="Aptos" w:cstheme="minorHAnsi"/>
+              </w:rPr>
+              <w:t>v3.0</w:t>
+            </w:r>
+            <w:r>
+              <w:rPr>
+                <w:rFonts w:ascii="Aptos" w:hAnsi="Aptos" w:cstheme="minorHAnsi"/>
+              </w:rPr>
+              <w:t>.0</w:t>
+            </w:r>
+            <w:r>
+              <w:rPr>
+                <w:rFonts w:ascii="Aptos" w:hAnsi="Aptos" w:cstheme="minorHAnsi"/>
+              </w:rPr>
+              <w:t xml:space="preserve"> – March 27, 2024</w:t>
+            </w:r>
+          </w:p>
+          <w:p>
+            <w:pPr>
+              <w:rPr>
+                <w:rFonts w:ascii="Aptos" w:hAnsi="Aptos" w:cstheme="minorHAnsi"/>
+              </w:rPr>
+            </w:pPr>
+            <w:r>
+              <w:rPr>
+                <w:rFonts w:ascii="Aptos" w:hAnsi="Aptos" w:cstheme="minorHAnsi"/>
+              </w:rPr>
+              <w:t>v3.1.0 – April 29, 2024</w:t>
+            </w:r>
+          </w:p>
+          <w:p>
+            <w:pPr>
+              <w:rPr>
+                <w:rFonts w:ascii="Aptos" w:hAnsi="Aptos" w:cstheme="minorHAnsi"/>
+              </w:rPr>
+            </w:pPr>
+            <w:r>
+              <w:rPr>
+                <w:rFonts w:ascii="Aptos" w:hAnsi="Aptos" w:cstheme="minorHAnsi"/>
+              </w:rPr>
+              <w:t>v3.2.0 – May 31, 2024</w:t>
+            </w:r>
+          </w:p>
+          <w:p>
+            <w:pPr>
+              <w:rPr>
+                <w:rFonts w:ascii="Aptos" w:hAnsi="Aptos" w:cstheme="minorHAnsi"/>
+              </w:rPr>
+            </w:pPr>
+            <w:r>
+              <w:rPr>
+                <w:rFonts w:ascii="Aptos" w:hAnsi="Aptos" w:cstheme="minorHAnsi"/>
+              </w:rPr>
+              <w:t xml:space="preserve">v3.3.0 – June </w:t>
+            </w:r>
+            <w:r>
+              <w:rPr>
+                <w:rFonts w:ascii="Aptos" w:hAnsi="Aptos" w:cstheme="minorHAnsi"/>
+              </w:rPr>
+              <w:t>27</w:t>
+            </w:r>
+            <w:r>
+              <w:rPr>
+                <w:rFonts w:ascii="Aptos" w:hAnsi="Aptos" w:cstheme="minorHAnsi"/>
+              </w:rPr>
+              <w:t>, 2024</w:t>
+            </w:r>
+          </w:p>
+          <w:p>
+            <w:pPr>
+              <w:rPr>
+                <w:rFonts w:ascii="Aptos" w:hAnsi="Aptos" w:cstheme="minorHAnsi"/>
+              </w:rPr>
+            </w:pPr>
+            <w:r>
+              <w:rPr>
+                <w:rFonts w:ascii="Aptos" w:hAnsi="Aptos" w:cstheme="minorHAnsi"/>
+              </w:rPr>
+              <w:t>v3.4.0 – July 30, 2024</w:t>
+            </w:r>
+          </w:p>
+          <w:p>
+            <w:pPr>
+              <w:rPr>
+                <w:rFonts w:ascii="Aptos" w:hAnsi="Aptos" w:cstheme="minorHAnsi"/>
+              </w:rPr>
+            </w:pPr>
+            <w:r>
+              <w:rPr>
+                <w:rFonts w:ascii="Aptos" w:hAnsi="Aptos" w:cstheme="minorHAnsi"/>
+              </w:rPr>
+              <w:t>v3.5.0 – August 27, 2024</w:t>
+            </w:r>
+          </w:p>
+          <w:p>
+            <w:pPr>
+              <w:rPr>
+                <w:rFonts w:ascii="Aptos" w:hAnsi="Aptos" w:cstheme="minorHAnsi"/>
+              </w:rPr>
+            </w:pPr>
+            <w:r>
+              <w:rPr>
+                <w:rFonts w:ascii="Aptos" w:hAnsi="Aptos" w:cstheme="minorHAnsi"/>
+              </w:rPr>
+              <w:t>v3.</w:t>
+            </w:r>
+            <w:r>
+              <w:rPr>
+                <w:rFonts w:ascii="Aptos" w:hAnsi="Aptos" w:cstheme="minorHAnsi"/>
+              </w:rPr>
+              <w:t>7</w:t>
+            </w:r>
+            <w:r>
+              <w:rPr>
+                <w:rFonts w:ascii="Aptos" w:hAnsi="Aptos" w:cstheme="minorHAnsi"/>
+              </w:rPr>
+              <w:t xml:space="preserve">.0 – </w:t>
+            </w:r>
+            <w:r>
+              <w:rPr>
+                <w:rFonts w:ascii="Aptos" w:hAnsi="Aptos" w:cstheme="minorHAnsi"/>
+              </w:rPr>
+              <w:t>October</w:t>
+            </w:r>
+            <w:r>
+              <w:rPr>
+                <w:rFonts w:ascii="Aptos" w:hAnsi="Aptos" w:cstheme="minorHAnsi"/>
+              </w:rPr>
+              <w:t xml:space="preserve"> 30, 2024</w:t>
+            </w:r>
+          </w:p>
+          <w:p>
+            <w:pPr>
+              <w:rPr>
+                <w:rFonts w:ascii="Aptos" w:hAnsi="Aptos" w:cstheme="minorHAnsi"/>
+              </w:rPr>
+            </w:pPr>
+            <w:r>
+              <w:rPr>
+                <w:rFonts w:ascii="Aptos" w:hAnsi="Aptos" w:cstheme="minorHAnsi"/>
+              </w:rPr>
+              <w:t>v3.8.0 – November 26, 2024</w:t>
+            </w:r>
+          </w:p>
+          <w:p>
+            <w:pPr>
+              <w:rPr>
+                <w:rFonts w:ascii="Aptos" w:hAnsi="Aptos" w:cstheme="minorHAnsi"/>
+              </w:rPr>
+            </w:pPr>
+            <w:r>
+              <w:rPr>
+                <w:rFonts w:ascii="Aptos" w:hAnsi="Aptos" w:cstheme="minorHAnsi"/>
+              </w:rPr>
+              <w:t xml:space="preserve">v3.9.0 – December </w:t>
+            </w:r>
+            <w:r>
+              <w:rPr>
+                <w:rFonts w:ascii="Aptos" w:hAnsi="Aptos" w:cstheme="minorHAnsi"/>
+              </w:rPr>
+              <w:t>26</w:t>
+            </w:r>
+            <w:r>
+              <w:rPr>
+                <w:rFonts w:ascii="Aptos" w:hAnsi="Aptos" w:cstheme="minorHAnsi"/>
+              </w:rPr>
+              <w:t>, 2024</w:t>
+            </w:r>
+          </w:p>
+          <w:p>
+            <w:pPr>
+              <w:rPr>
+                <w:rFonts w:ascii="Aptos" w:hAnsi="Aptos" w:cstheme="minorHAnsi"/>
+              </w:rPr>
+            </w:pPr>
+            <w:r>
+              <w:rPr>
+                <w:rFonts w:ascii="Aptos" w:hAnsi="Aptos" w:cstheme="minorHAnsi"/>
+              </w:rPr>
+              <w:t xml:space="preserve">v3.10.0 – January </w:t>
+            </w:r>
+            <w:r>
+              <w:rPr>
+                <w:rFonts w:ascii="Aptos" w:hAnsi="Aptos" w:cstheme="minorHAnsi"/>
+              </w:rPr>
+              <w:t>30</w:t>
+            </w:r>
+            <w:r>
+              <w:rPr>
+                <w:rFonts w:ascii="Aptos" w:hAnsi="Aptos" w:cstheme="minorHAnsi"/>
+              </w:rPr>
+              <w:t>, 2025</w:t>
+            </w:r>
+          </w:p>
+          <w:p>
+            <w:pPr>
+              <w:rPr>
+                <w:rFonts w:ascii="Aptos" w:hAnsi="Aptos" w:cstheme="minorHAnsi"/>
+              </w:rPr>
+            </w:pPr>
+            <w:r>
+              <w:rPr>
+                <w:rFonts w:ascii="Aptos" w:hAnsi="Aptos" w:cstheme="minorHAnsi"/>
+              </w:rPr>
+              <w:t>v3.11.0 – February 27, 2025</w:t>
+            </w:r>
+          </w:p>
+          <w:p>
+            <w:pPr>
+              <w:rPr>
+                <w:rFonts w:ascii="Aptos" w:hAnsi="Aptos" w:cstheme="minorHAnsi"/>
+              </w:rPr>
+            </w:pPr>
+            <w:r>
+              <w:rPr>
+                <w:rFonts w:ascii="Aptos" w:hAnsi="Aptos" w:cstheme="minorHAnsi"/>
+              </w:rPr>
+              <w:t>v3.12.0 – March 28, 2025</w:t>
+            </w:r>
+          </w:p>
+          <w:p>
+            <w:pPr>
+              <w:rPr>
+                <w:rFonts w:ascii="Aptos" w:hAnsi="Aptos" w:cstheme="minorHAnsi"/>
+              </w:rPr>
+            </w:pPr>
+            <w:r>
+              <w:rPr>
+                <w:rFonts w:ascii="Aptos" w:hAnsi="Aptos" w:cstheme="minorHAnsi"/>
+              </w:rPr>
+              <w:t>v3.13.0 – April 29, 2025</w:t>
+            </w:r>
+          </w:p>
+          <w:p>
+            <w:pPr>
+              <w:rPr>
+                <w:rFonts w:ascii="Aptos" w:hAnsi="Aptos" w:cstheme="minorHAnsi"/>
+              </w:rPr>
+            </w:pPr>
+            <w:r>
+              <w:rPr>
+                <w:rFonts w:ascii="Aptos" w:hAnsi="Aptos" w:cstheme="minorHAnsi"/>
+              </w:rPr>
+              <w:t xml:space="preserve">v3.14.0 – May </w:t>
+            </w:r>
+            <w:r>
+              <w:rPr>
+                <w:rFonts w:ascii="Aptos" w:hAnsi="Aptos" w:cstheme="minorHAnsi"/>
+              </w:rPr>
+              <w:t>30</w:t>
+            </w:r>
+            <w:r>
+              <w:rPr>
+                <w:rFonts w:ascii="Aptos" w:hAnsi="Aptos" w:cstheme="minorHAnsi"/>
+              </w:rPr>
+              <w:t>, 2025</w:t>
+            </w:r>
+          </w:p>
+          <w:p>
+            <w:pPr>
+              <w:rPr>
+                <w:rFonts w:ascii="Aptos" w:hAnsi="Aptos" w:cstheme="minorHAnsi"/>
+              </w:rPr>
+            </w:pPr>
+            <w:r>
+              <w:rPr>
+                <w:rFonts w:ascii="Aptos" w:hAnsi="Aptos" w:cstheme="minorHAnsi"/>
+              </w:rPr>
+              <w:lastRenderedPageBreak/>
+              <w:t xml:space="preserve">v3.15.0 – June </w:t>
+            </w:r>
+            <w:r>
+              <w:rPr>
+                <w:rFonts w:ascii="Aptos" w:hAnsi="Aptos" w:cstheme="minorHAnsi"/>
+              </w:rPr>
+              <w:t>30</w:t>
+            </w:r>
+            <w:r>
+              <w:rPr>
+                <w:rFonts w:ascii="Aptos" w:hAnsi="Aptos" w:cstheme="minorHAnsi"/>
+              </w:rPr>
+              <w:t>, 2025</w:t>
+            </w:r>
+          </w:p>
+          <w:p>
+            <w:pPr>
+              <w:rPr>
+                <w:rFonts w:ascii="Aptos" w:hAnsi="Aptos" w:cstheme="minorHAnsi"/>
+              </w:rPr>
+            </w:pPr>
+            <w:r>
+              <w:rPr>
+                <w:rFonts w:ascii="Aptos" w:hAnsi="Aptos" w:cstheme="minorHAnsi"/>
+              </w:rPr>
+              <w:t>v3.1</w:t>
             </w:r>
             <w:r>
               <w:rPr>
@@ -804,45 +2601,20 @@
               <w:rPr>
                 <w:rFonts w:ascii="Aptos" w:hAnsi="Aptos" w:cstheme="minorHAnsi"/>
               </w:rPr>
-              <w:t>, 2017</w:t>
-            </w:r>
-          </w:p>
-          <w:p>
-            <w:pPr>
-              <w:rPr>
-                <w:rFonts w:ascii="Aptos" w:hAnsi="Aptos" w:cstheme="minorHAnsi"/>
-              </w:rPr>
-            </w:pPr>
-            <w:r>
-              <w:rPr>
-                <w:rFonts w:ascii="Aptos" w:hAnsi="Aptos" w:cstheme="minorHAnsi"/>
-              </w:rPr>
-              <w:t>v1.5.0 - December 11, 2017</w:t>
-            </w:r>
-          </w:p>
-          <w:p>
-            <w:pPr>
-              <w:rPr>
-                <w:rFonts w:ascii="Aptos" w:hAnsi="Aptos" w:cstheme="minorHAnsi"/>
-              </w:rPr>
-            </w:pPr>
-            <w:r>
-              <w:rPr>
-                <w:rFonts w:ascii="Aptos" w:hAnsi="Aptos" w:cstheme="minorHAnsi"/>
-              </w:rPr>
-              <w:t xml:space="preserve">v1.6.0 - </w:t>
-            </w:r>
-            <w:r>
-              <w:rPr>
-                <w:rFonts w:ascii="Aptos" w:hAnsi="Aptos" w:cstheme="minorHAnsi"/>
-              </w:rPr>
-              <w:t>February</w:t>
-            </w:r>
-            <w:r>
-              <w:rPr>
-                <w:rFonts w:ascii="Aptos" w:hAnsi="Aptos" w:cstheme="minorHAnsi"/>
-              </w:rPr>
-              <w:t xml:space="preserve"> </w:t>
+              <w:t>.0 – July 24, 2025</w:t>
+            </w:r>
+          </w:p>
+          <w:p>
+            <w:pPr>
+              <w:rPr>
+                <w:rFonts w:ascii="Aptos" w:hAnsi="Aptos" w:cstheme="minorHAnsi"/>
+              </w:rPr>
+            </w:pPr>
+            <w:r>
+              <w:rPr>
+                <w:rFonts w:ascii="Aptos" w:hAnsi="Aptos" w:cstheme="minorHAnsi"/>
+              </w:rPr>
+              <w:t>v3.1</w:t>
             </w:r>
             <w:r>
               <w:rPr>
@@ -854,881 +2626,71 @@
               <w:rPr>
                 <w:rFonts w:ascii="Aptos" w:hAnsi="Aptos" w:cstheme="minorHAnsi"/>
               </w:rPr>
-              <w:t>, 2018</w:t>
-            </w:r>
-          </w:p>
-          <w:p>
-            <w:pPr>
-              <w:rPr>
-                <w:rFonts w:ascii="Aptos" w:hAnsi="Aptos" w:cstheme="minorHAnsi"/>
-              </w:rPr>
-            </w:pPr>
-            <w:r>
-              <w:rPr>
-                <w:rFonts w:ascii="Aptos" w:hAnsi="Aptos" w:cstheme="minorHAnsi"/>
-              </w:rPr>
-              <w:t xml:space="preserve">v1.7.0 </w:t>
-            </w:r>
-            <w:r>
-              <w:rPr>
-                <w:rFonts w:ascii="Aptos" w:hAnsi="Aptos" w:cstheme="minorHAnsi"/>
-              </w:rPr>
-              <w:t>-</w:t>
-            </w:r>
-            <w:r>
-              <w:rPr>
-                <w:rFonts w:ascii="Aptos" w:hAnsi="Aptos" w:cstheme="minorHAnsi"/>
-              </w:rPr>
-              <w:t xml:space="preserve"> March 29, 2018</w:t>
-            </w:r>
-          </w:p>
-          <w:p>
-            <w:pPr>
-              <w:rPr>
-                <w:rFonts w:ascii="Aptos" w:hAnsi="Aptos" w:cstheme="minorHAnsi"/>
-              </w:rPr>
-            </w:pPr>
-            <w:r>
-              <w:rPr>
-                <w:rFonts w:ascii="Aptos" w:hAnsi="Aptos" w:cstheme="minorHAnsi"/>
-              </w:rPr>
-              <w:t xml:space="preserve">v1.7.1 </w:t>
-            </w:r>
-            <w:r>
-              <w:rPr>
-                <w:rFonts w:ascii="Aptos" w:hAnsi="Aptos" w:cstheme="minorHAnsi"/>
-              </w:rPr>
-              <w:t>-</w:t>
-            </w:r>
-            <w:r>
-              <w:rPr>
-                <w:rFonts w:ascii="Aptos" w:hAnsi="Aptos" w:cstheme="minorHAnsi"/>
-              </w:rPr>
-              <w:t xml:space="preserve"> May 21</w:t>
-            </w:r>
-            <w:r>
-              <w:rPr>
-                <w:rFonts w:ascii="Aptos" w:hAnsi="Aptos" w:cstheme="minorHAnsi"/>
-              </w:rPr>
-              <w:t>, 2018</w:t>
-            </w:r>
-          </w:p>
-          <w:p>
-            <w:pPr>
-              <w:rPr>
-                <w:rFonts w:ascii="Aptos" w:hAnsi="Aptos" w:cstheme="minorHAnsi"/>
-              </w:rPr>
-            </w:pPr>
-            <w:r>
-              <w:rPr>
-                <w:rFonts w:ascii="Aptos" w:hAnsi="Aptos" w:cstheme="minorHAnsi"/>
-              </w:rPr>
-              <w:t>v1.7.2 - June 12, 2018</w:t>
-            </w:r>
-          </w:p>
-          <w:p>
-            <w:pPr>
-              <w:rPr>
-                <w:rFonts w:ascii="Aptos" w:hAnsi="Aptos" w:cstheme="minorHAnsi"/>
-              </w:rPr>
-            </w:pPr>
-            <w:r>
-              <w:rPr>
-                <w:rFonts w:ascii="Aptos" w:hAnsi="Aptos" w:cstheme="minorHAnsi"/>
-              </w:rPr>
-              <w:t>v1.7.3 - July 24, 2018</w:t>
-            </w:r>
-          </w:p>
-          <w:p>
-            <w:pPr>
-              <w:rPr>
-                <w:rFonts w:ascii="Aptos" w:hAnsi="Aptos" w:cstheme="minorHAnsi"/>
-              </w:rPr>
-            </w:pPr>
-            <w:r>
-              <w:rPr>
-                <w:rFonts w:ascii="Aptos" w:hAnsi="Aptos" w:cstheme="minorHAnsi"/>
-              </w:rPr>
-              <w:t xml:space="preserve">v1.8.0 - September </w:t>
-            </w:r>
-            <w:r>
-              <w:rPr>
-                <w:rFonts w:ascii="Aptos" w:hAnsi="Aptos" w:cstheme="minorHAnsi"/>
-              </w:rPr>
-              <w:t>28</w:t>
-            </w:r>
-            <w:r>
-              <w:rPr>
-                <w:rFonts w:ascii="Aptos" w:hAnsi="Aptos" w:cstheme="minorHAnsi"/>
-              </w:rPr>
-              <w:t>, 2018</w:t>
-            </w:r>
-          </w:p>
-          <w:p>
-            <w:pPr>
-              <w:rPr>
-                <w:rFonts w:ascii="Aptos" w:hAnsi="Aptos" w:cstheme="minorHAnsi"/>
-              </w:rPr>
-            </w:pPr>
-            <w:r>
-              <w:rPr>
-                <w:rFonts w:ascii="Aptos" w:hAnsi="Aptos" w:cstheme="minorHAnsi"/>
-              </w:rPr>
-              <w:t xml:space="preserve">v1.9.0 </w:t>
-            </w:r>
-            <w:r>
-              <w:rPr>
-                <w:rFonts w:ascii="Aptos" w:hAnsi="Aptos" w:cstheme="minorHAnsi"/>
-              </w:rPr>
-              <w:t>-</w:t>
-            </w:r>
-            <w:r>
-              <w:rPr>
-                <w:rFonts w:ascii="Aptos" w:hAnsi="Aptos" w:cstheme="minorHAnsi"/>
-              </w:rPr>
-              <w:t xml:space="preserve"> November 20, 2018</w:t>
-            </w:r>
-          </w:p>
-          <w:p>
-            <w:pPr>
-              <w:rPr>
-                <w:rFonts w:ascii="Aptos" w:hAnsi="Aptos" w:cstheme="minorHAnsi"/>
-              </w:rPr>
-            </w:pPr>
-            <w:r>
-              <w:rPr>
-                <w:rFonts w:ascii="Aptos" w:hAnsi="Aptos" w:cstheme="minorHAnsi"/>
-              </w:rPr>
-              <w:t xml:space="preserve">v1.10.0 </w:t>
-            </w:r>
-            <w:r>
-              <w:rPr>
-                <w:rFonts w:ascii="Aptos" w:hAnsi="Aptos" w:cstheme="minorHAnsi"/>
-              </w:rPr>
-              <w:t>-</w:t>
-            </w:r>
-            <w:r>
-              <w:rPr>
-                <w:rFonts w:ascii="Aptos" w:hAnsi="Aptos" w:cstheme="minorHAnsi"/>
-              </w:rPr>
-              <w:t xml:space="preserve"> December 18, 2018</w:t>
-            </w:r>
-          </w:p>
-          <w:p>
-            <w:pPr>
-              <w:rPr>
-                <w:rFonts w:ascii="Aptos" w:hAnsi="Aptos" w:cstheme="minorHAnsi"/>
-              </w:rPr>
-            </w:pPr>
-            <w:r>
-              <w:rPr>
-                <w:rFonts w:ascii="Aptos" w:hAnsi="Aptos" w:cstheme="minorHAnsi"/>
-              </w:rPr>
-              <w:t xml:space="preserve">v1.11.0 </w:t>
-            </w:r>
-            <w:r>
-              <w:rPr>
-                <w:rFonts w:ascii="Aptos" w:hAnsi="Aptos" w:cstheme="minorHAnsi"/>
-              </w:rPr>
-              <w:t>-</w:t>
-            </w:r>
-            <w:r>
-              <w:rPr>
-                <w:rFonts w:ascii="Aptos" w:hAnsi="Aptos" w:cstheme="minorHAnsi"/>
-              </w:rPr>
-              <w:t xml:space="preserve"> March 1, 2019</w:t>
-            </w:r>
-          </w:p>
-          <w:p>
-            <w:pPr>
-              <w:rPr>
-                <w:rFonts w:ascii="Aptos" w:hAnsi="Aptos" w:cstheme="minorHAnsi"/>
-              </w:rPr>
-            </w:pPr>
-            <w:r>
-              <w:rPr>
-                <w:rFonts w:ascii="Aptos" w:hAnsi="Aptos" w:cstheme="minorHAnsi"/>
-              </w:rPr>
-              <w:t xml:space="preserve">v1.12.0 </w:t>
-            </w:r>
-            <w:r>
-              <w:rPr>
-                <w:rFonts w:ascii="Aptos" w:hAnsi="Aptos" w:cstheme="minorHAnsi"/>
-              </w:rPr>
-              <w:t>-</w:t>
-            </w:r>
-            <w:r>
-              <w:rPr>
-                <w:rFonts w:ascii="Aptos" w:hAnsi="Aptos" w:cstheme="minorHAnsi"/>
-              </w:rPr>
-              <w:t xml:space="preserve"> </w:t>
-            </w:r>
-            <w:r>
-              <w:rPr>
-                <w:rFonts w:ascii="Aptos" w:hAnsi="Aptos" w:cstheme="minorHAnsi"/>
-              </w:rPr>
-              <w:t>April 1</w:t>
-            </w:r>
-            <w:r>
-              <w:rPr>
-                <w:rFonts w:ascii="Aptos" w:hAnsi="Aptos" w:cstheme="minorHAnsi"/>
-              </w:rPr>
-              <w:t>, 2019</w:t>
-            </w:r>
-          </w:p>
-          <w:p>
-            <w:pPr>
-              <w:rPr>
-                <w:rFonts w:ascii="Aptos" w:hAnsi="Aptos" w:cstheme="minorHAnsi"/>
-              </w:rPr>
-            </w:pPr>
-            <w:r>
-              <w:rPr>
-                <w:rFonts w:ascii="Aptos" w:hAnsi="Aptos" w:cstheme="minorHAnsi"/>
-              </w:rPr>
-              <w:t xml:space="preserve">v1.13.0 </w:t>
-            </w:r>
-            <w:r>
-              <w:rPr>
-                <w:rFonts w:ascii="Aptos" w:hAnsi="Aptos" w:cstheme="minorHAnsi"/>
-              </w:rPr>
-              <w:t>-</w:t>
-            </w:r>
-            <w:r>
-              <w:rPr>
-                <w:rFonts w:ascii="Aptos" w:hAnsi="Aptos" w:cstheme="minorHAnsi"/>
-              </w:rPr>
-              <w:t xml:space="preserve"> May 3, 2019</w:t>
-            </w:r>
-          </w:p>
-          <w:p>
-            <w:pPr>
-              <w:rPr>
-                <w:rFonts w:ascii="Aptos" w:hAnsi="Aptos" w:cstheme="minorHAnsi"/>
-              </w:rPr>
-            </w:pPr>
-            <w:r>
-              <w:rPr>
-                <w:rFonts w:ascii="Aptos" w:hAnsi="Aptos" w:cstheme="minorHAnsi"/>
-              </w:rPr>
-              <w:t xml:space="preserve">v1.14.0 </w:t>
-            </w:r>
-            <w:r>
-              <w:rPr>
-                <w:rFonts w:ascii="Aptos" w:hAnsi="Aptos" w:cstheme="minorHAnsi"/>
-              </w:rPr>
-              <w:t>-</w:t>
-            </w:r>
-            <w:r>
-              <w:rPr>
-                <w:rFonts w:ascii="Aptos" w:hAnsi="Aptos" w:cstheme="minorHAnsi"/>
-              </w:rPr>
-              <w:t xml:space="preserve"> June 4, 2019</w:t>
-            </w:r>
-          </w:p>
-          <w:p>
-            <w:pPr>
-              <w:rPr>
-                <w:rFonts w:ascii="Aptos" w:hAnsi="Aptos" w:cstheme="minorHAnsi"/>
-              </w:rPr>
-            </w:pPr>
-            <w:r>
-              <w:rPr>
-                <w:rFonts w:ascii="Aptos" w:hAnsi="Aptos" w:cstheme="minorHAnsi"/>
-              </w:rPr>
-              <w:t xml:space="preserve">v1.15.0 </w:t>
-            </w:r>
-            <w:r>
-              <w:rPr>
-                <w:rFonts w:ascii="Aptos" w:hAnsi="Aptos" w:cstheme="minorHAnsi"/>
-              </w:rPr>
-              <w:t>-</w:t>
-            </w:r>
-            <w:r>
-              <w:rPr>
-                <w:rFonts w:ascii="Aptos" w:hAnsi="Aptos" w:cstheme="minorHAnsi"/>
-              </w:rPr>
-              <w:t xml:space="preserve"> July 9, 2019</w:t>
-            </w:r>
-          </w:p>
-          <w:p>
-            <w:pPr>
-              <w:rPr>
-                <w:rFonts w:ascii="Aptos" w:hAnsi="Aptos" w:cstheme="minorHAnsi"/>
-              </w:rPr>
-            </w:pPr>
-            <w:r>
-              <w:rPr>
-                <w:rFonts w:ascii="Aptos" w:hAnsi="Aptos" w:cstheme="minorHAnsi"/>
-              </w:rPr>
-              <w:t xml:space="preserve">v1.16.0 </w:t>
-            </w:r>
-            <w:r>
-              <w:rPr>
-                <w:rFonts w:ascii="Aptos" w:hAnsi="Aptos" w:cstheme="minorHAnsi"/>
-              </w:rPr>
-              <w:t>-</w:t>
-            </w:r>
-            <w:r>
-              <w:rPr>
-                <w:rFonts w:ascii="Aptos" w:hAnsi="Aptos" w:cstheme="minorHAnsi"/>
-              </w:rPr>
-              <w:t xml:space="preserve"> </w:t>
-            </w:r>
-            <w:r>
-              <w:rPr>
-                <w:rFonts w:ascii="Aptos" w:hAnsi="Aptos" w:cstheme="minorHAnsi"/>
-              </w:rPr>
-              <w:t>A</w:t>
-            </w:r>
-            <w:r>
-              <w:rPr>
-                <w:rFonts w:ascii="Aptos" w:hAnsi="Aptos" w:cstheme="minorHAnsi"/>
-              </w:rPr>
-              <w:t>u</w:t>
-            </w:r>
-            <w:r>
-              <w:rPr>
-                <w:rFonts w:ascii="Aptos" w:hAnsi="Aptos" w:cstheme="minorHAnsi"/>
-              </w:rPr>
-              <w:t>gust</w:t>
-            </w:r>
-            <w:r>
-              <w:rPr>
-                <w:rFonts w:ascii="Aptos" w:hAnsi="Aptos" w:cstheme="minorHAnsi"/>
-              </w:rPr>
-              <w:t xml:space="preserve"> 21, 2019</w:t>
-            </w:r>
-          </w:p>
-          <w:p>
-            <w:pPr>
-              <w:rPr>
-                <w:rFonts w:ascii="Aptos" w:hAnsi="Aptos" w:cstheme="minorHAnsi"/>
-              </w:rPr>
-            </w:pPr>
-            <w:r>
-              <w:rPr>
-                <w:rFonts w:ascii="Aptos" w:hAnsi="Aptos" w:cstheme="minorHAnsi"/>
-              </w:rPr>
-              <w:t xml:space="preserve">v1.17.0 </w:t>
-            </w:r>
-            <w:r>
-              <w:rPr>
-                <w:rFonts w:ascii="Aptos" w:hAnsi="Aptos" w:cstheme="minorHAnsi"/>
-              </w:rPr>
-              <w:t>-</w:t>
-            </w:r>
-            <w:r>
-              <w:rPr>
-                <w:rFonts w:ascii="Aptos" w:hAnsi="Aptos" w:cstheme="minorHAnsi"/>
-              </w:rPr>
-              <w:t xml:space="preserve"> September 13, 2019</w:t>
-            </w:r>
-          </w:p>
-          <w:p>
-            <w:pPr>
-              <w:rPr>
-                <w:rFonts w:ascii="Aptos" w:hAnsi="Aptos" w:cstheme="minorHAnsi"/>
-              </w:rPr>
-            </w:pPr>
-            <w:r>
-              <w:rPr>
-                <w:rFonts w:ascii="Aptos" w:hAnsi="Aptos" w:cstheme="minorHAnsi"/>
-              </w:rPr>
-              <w:t xml:space="preserve">v1.18.0 </w:t>
-            </w:r>
-            <w:r>
-              <w:rPr>
-                <w:rFonts w:ascii="Aptos" w:hAnsi="Aptos" w:cstheme="minorHAnsi"/>
-              </w:rPr>
-              <w:t>-</w:t>
-            </w:r>
-            <w:r>
-              <w:rPr>
-                <w:rFonts w:ascii="Aptos" w:hAnsi="Aptos" w:cstheme="minorHAnsi"/>
-              </w:rPr>
-              <w:t xml:space="preserve"> October 11, 2019</w:t>
-            </w:r>
-          </w:p>
-          <w:p>
-            <w:pPr>
-              <w:rPr>
-                <w:rFonts w:ascii="Aptos" w:hAnsi="Aptos" w:cstheme="minorHAnsi"/>
-              </w:rPr>
-            </w:pPr>
-            <w:r>
-              <w:rPr>
-                <w:rFonts w:ascii="Aptos" w:hAnsi="Aptos" w:cstheme="minorHAnsi"/>
-              </w:rPr>
-              <w:t xml:space="preserve">v1.19.0 </w:t>
-            </w:r>
-            <w:r>
-              <w:rPr>
-                <w:rFonts w:ascii="Aptos" w:hAnsi="Aptos" w:cstheme="minorHAnsi"/>
-              </w:rPr>
-              <w:t>-</w:t>
-            </w:r>
-            <w:r>
-              <w:rPr>
-                <w:rFonts w:ascii="Aptos" w:hAnsi="Aptos" w:cstheme="minorHAnsi"/>
-              </w:rPr>
-              <w:t xml:space="preserve"> November 8, 2019</w:t>
-            </w:r>
-          </w:p>
-          <w:p>
-            <w:pPr>
-              <w:rPr>
-                <w:rFonts w:ascii="Aptos" w:hAnsi="Aptos" w:cstheme="minorHAnsi"/>
-              </w:rPr>
-            </w:pPr>
-            <w:r>
-              <w:rPr>
-                <w:rFonts w:ascii="Aptos" w:hAnsi="Aptos" w:cstheme="minorHAnsi"/>
-              </w:rPr>
-              <w:t xml:space="preserve">v1.20.0 </w:t>
-            </w:r>
-            <w:r>
-              <w:rPr>
-                <w:rFonts w:ascii="Aptos" w:hAnsi="Aptos" w:cstheme="minorHAnsi"/>
-              </w:rPr>
-              <w:t>-</w:t>
-            </w:r>
-            <w:r>
-              <w:rPr>
-                <w:rFonts w:ascii="Aptos" w:hAnsi="Aptos" w:cstheme="minorHAnsi"/>
-              </w:rPr>
-              <w:t xml:space="preserve"> December 2, 2019</w:t>
-            </w:r>
-          </w:p>
-          <w:p>
-            <w:pPr>
-              <w:rPr>
-                <w:rFonts w:ascii="Aptos" w:hAnsi="Aptos" w:cstheme="minorHAnsi"/>
-              </w:rPr>
-            </w:pPr>
-            <w:r>
-              <w:rPr>
-                <w:rFonts w:ascii="Aptos" w:hAnsi="Aptos" w:cstheme="minorHAnsi"/>
-              </w:rPr>
-              <w:t xml:space="preserve">v1.21.0 </w:t>
-            </w:r>
-            <w:r>
-              <w:rPr>
-                <w:rFonts w:ascii="Aptos" w:hAnsi="Aptos" w:cstheme="minorHAnsi"/>
-              </w:rPr>
-              <w:t>-</w:t>
-            </w:r>
-            <w:r>
-              <w:rPr>
-                <w:rFonts w:ascii="Aptos" w:hAnsi="Aptos" w:cstheme="minorHAnsi"/>
-              </w:rPr>
-              <w:t xml:space="preserve"> January 9, 20</w:t>
-            </w:r>
-            <w:r>
-              <w:rPr>
-                <w:rFonts w:ascii="Aptos" w:hAnsi="Aptos" w:cstheme="minorHAnsi"/>
-              </w:rPr>
-              <w:t>20</w:t>
-            </w:r>
-          </w:p>
-          <w:p>
-            <w:pPr>
-              <w:rPr>
-                <w:rFonts w:ascii="Aptos" w:hAnsi="Aptos" w:cstheme="minorHAnsi"/>
-              </w:rPr>
-            </w:pPr>
-            <w:r>
-              <w:rPr>
-                <w:rFonts w:ascii="Aptos" w:hAnsi="Aptos" w:cstheme="minorHAnsi"/>
-              </w:rPr>
-              <w:t>v</w:t>
-            </w:r>
-            <w:r>
-              <w:rPr>
-                <w:rFonts w:ascii="Aptos" w:hAnsi="Aptos" w:cstheme="minorHAnsi"/>
-              </w:rPr>
-              <w:t xml:space="preserve">1.22.0 </w:t>
-            </w:r>
-            <w:r>
-              <w:rPr>
-                <w:rFonts w:ascii="Aptos" w:hAnsi="Aptos" w:cstheme="minorHAnsi"/>
-              </w:rPr>
-              <w:t>-</w:t>
-            </w:r>
-            <w:r>
-              <w:rPr>
-                <w:rFonts w:ascii="Aptos" w:hAnsi="Aptos" w:cstheme="minorHAnsi"/>
-              </w:rPr>
-              <w:t xml:space="preserve"> February 6, 2020</w:t>
-            </w:r>
-          </w:p>
-          <w:p>
-            <w:pPr>
-              <w:rPr>
-                <w:rFonts w:ascii="Aptos" w:hAnsi="Aptos" w:cstheme="minorHAnsi"/>
-              </w:rPr>
-            </w:pPr>
-            <w:r>
-              <w:rPr>
-                <w:rFonts w:ascii="Aptos" w:hAnsi="Aptos" w:cstheme="minorHAnsi"/>
-              </w:rPr>
-              <w:t xml:space="preserve">v1.23.0 </w:t>
-            </w:r>
-            <w:r>
-              <w:rPr>
-                <w:rFonts w:ascii="Aptos" w:hAnsi="Aptos" w:cstheme="minorHAnsi"/>
-              </w:rPr>
-              <w:t>-</w:t>
-            </w:r>
-            <w:r>
-              <w:rPr>
-                <w:rFonts w:ascii="Aptos" w:hAnsi="Aptos" w:cstheme="minorHAnsi"/>
-              </w:rPr>
-              <w:t xml:space="preserve"> March 9, 2020</w:t>
-            </w:r>
-          </w:p>
-          <w:p>
-            <w:pPr>
-              <w:rPr>
-                <w:rFonts w:ascii="Aptos" w:hAnsi="Aptos" w:cstheme="minorHAnsi"/>
-              </w:rPr>
-            </w:pPr>
-            <w:r>
-              <w:rPr>
-                <w:rFonts w:ascii="Aptos" w:hAnsi="Aptos" w:cstheme="minorHAnsi"/>
-              </w:rPr>
-              <w:t xml:space="preserve">v1.24.0 </w:t>
-            </w:r>
-            <w:r>
-              <w:rPr>
-                <w:rFonts w:ascii="Aptos" w:hAnsi="Aptos" w:cstheme="minorHAnsi"/>
-              </w:rPr>
-              <w:t>-</w:t>
-            </w:r>
-            <w:r>
-              <w:rPr>
-                <w:rFonts w:ascii="Aptos" w:hAnsi="Aptos" w:cstheme="minorHAnsi"/>
-              </w:rPr>
-              <w:t xml:space="preserve"> </w:t>
-            </w:r>
-            <w:r>
-              <w:rPr>
-                <w:rFonts w:ascii="Aptos" w:hAnsi="Aptos" w:cstheme="minorHAnsi"/>
-              </w:rPr>
-              <w:t>April</w:t>
-            </w:r>
-            <w:r>
-              <w:rPr>
-                <w:rFonts w:ascii="Aptos" w:hAnsi="Aptos" w:cstheme="minorHAnsi"/>
-              </w:rPr>
-              <w:t xml:space="preserve"> 1, 2020</w:t>
-            </w:r>
-          </w:p>
-          <w:p>
-            <w:pPr>
-              <w:rPr>
-                <w:rFonts w:ascii="Aptos" w:hAnsi="Aptos" w:cstheme="minorHAnsi"/>
-              </w:rPr>
-            </w:pPr>
-            <w:r>
-              <w:rPr>
-                <w:rFonts w:ascii="Aptos" w:hAnsi="Aptos" w:cstheme="minorHAnsi"/>
-              </w:rPr>
-              <w:t xml:space="preserve">v1.25.0 </w:t>
-            </w:r>
-            <w:r>
-              <w:rPr>
-                <w:rFonts w:ascii="Aptos" w:hAnsi="Aptos" w:cstheme="minorHAnsi"/>
-              </w:rPr>
-              <w:t>-</w:t>
-            </w:r>
-            <w:r>
-              <w:rPr>
-                <w:rFonts w:ascii="Aptos" w:hAnsi="Aptos" w:cstheme="minorHAnsi"/>
-              </w:rPr>
-              <w:t xml:space="preserve"> May 8, 2020</w:t>
-            </w:r>
-          </w:p>
-          <w:p>
-            <w:pPr>
-              <w:rPr>
-                <w:rFonts w:ascii="Aptos" w:hAnsi="Aptos" w:cstheme="minorHAnsi"/>
-              </w:rPr>
-            </w:pPr>
-            <w:r>
-              <w:rPr>
-                <w:rFonts w:ascii="Aptos" w:hAnsi="Aptos" w:cstheme="minorHAnsi"/>
-              </w:rPr>
-              <w:t xml:space="preserve">v1.26.0 </w:t>
-            </w:r>
-            <w:r>
-              <w:rPr>
-                <w:rFonts w:ascii="Aptos" w:hAnsi="Aptos" w:cstheme="minorHAnsi"/>
-              </w:rPr>
-              <w:t>-</w:t>
-            </w:r>
-            <w:r>
-              <w:rPr>
-                <w:rFonts w:ascii="Aptos" w:hAnsi="Aptos" w:cstheme="minorHAnsi"/>
-              </w:rPr>
-              <w:t xml:space="preserve"> June 4, 2020</w:t>
-            </w:r>
-          </w:p>
-          <w:p>
-            <w:pPr>
-              <w:rPr>
-                <w:rFonts w:ascii="Aptos" w:hAnsi="Aptos" w:cstheme="minorHAnsi"/>
-              </w:rPr>
-            </w:pPr>
-            <w:r>
-              <w:rPr>
-                <w:rFonts w:ascii="Aptos" w:hAnsi="Aptos" w:cstheme="minorHAnsi"/>
-              </w:rPr>
-              <w:t xml:space="preserve">v1.27.0 </w:t>
-            </w:r>
-            <w:r>
-              <w:rPr>
-                <w:rFonts w:ascii="Aptos" w:hAnsi="Aptos" w:cstheme="minorHAnsi"/>
-              </w:rPr>
-              <w:t>-</w:t>
-            </w:r>
-            <w:r>
-              <w:rPr>
-                <w:rFonts w:ascii="Aptos" w:hAnsi="Aptos" w:cstheme="minorHAnsi"/>
-              </w:rPr>
-              <w:t xml:space="preserve"> July 8, 2020</w:t>
-            </w:r>
-          </w:p>
-          <w:p>
-            <w:pPr>
-              <w:rPr>
-                <w:rFonts w:ascii="Aptos" w:hAnsi="Aptos" w:cstheme="minorHAnsi"/>
-              </w:rPr>
-            </w:pPr>
-            <w:r>
-              <w:rPr>
-                <w:rFonts w:ascii="Aptos" w:hAnsi="Aptos" w:cstheme="minorHAnsi"/>
-              </w:rPr>
-              <w:t xml:space="preserve">v2.0.0 </w:t>
-            </w:r>
-            <w:r>
-              <w:rPr>
-                <w:rFonts w:ascii="Aptos" w:hAnsi="Aptos" w:cstheme="minorHAnsi"/>
-              </w:rPr>
-              <w:t>-</w:t>
-            </w:r>
-            <w:r>
-              <w:rPr>
-                <w:rFonts w:ascii="Aptos" w:hAnsi="Aptos" w:cstheme="minorHAnsi"/>
-              </w:rPr>
-              <w:t xml:space="preserve"> August 27, 2020</w:t>
-            </w:r>
-          </w:p>
-          <w:p>
-            <w:pPr>
-              <w:rPr>
-                <w:rFonts w:ascii="Aptos" w:hAnsi="Aptos" w:cstheme="minorHAnsi"/>
-              </w:rPr>
-            </w:pPr>
-            <w:r>
-              <w:rPr>
-                <w:rFonts w:ascii="Aptos" w:hAnsi="Aptos" w:cstheme="minorHAnsi"/>
-              </w:rPr>
-              <w:t xml:space="preserve">v2.1.0 </w:t>
-            </w:r>
-            <w:r>
-              <w:rPr>
-                <w:rFonts w:ascii="Aptos" w:hAnsi="Aptos" w:cstheme="minorHAnsi"/>
-              </w:rPr>
-              <w:t>-</w:t>
-            </w:r>
-            <w:r>
-              <w:rPr>
-                <w:rFonts w:ascii="Aptos" w:hAnsi="Aptos" w:cstheme="minorHAnsi"/>
-              </w:rPr>
-              <w:t xml:space="preserve"> September 2</w:t>
-            </w:r>
-            <w:r>
-              <w:rPr>
-                <w:rFonts w:ascii="Aptos" w:hAnsi="Aptos" w:cstheme="minorHAnsi"/>
-              </w:rPr>
-              <w:t>4</w:t>
-            </w:r>
-            <w:r>
-              <w:rPr>
-                <w:rFonts w:ascii="Aptos" w:hAnsi="Aptos" w:cstheme="minorHAnsi"/>
-              </w:rPr>
-              <w:t>, 2020</w:t>
-            </w:r>
-          </w:p>
-          <w:p>
-            <w:pPr>
-              <w:rPr>
-                <w:rFonts w:ascii="Aptos" w:hAnsi="Aptos" w:cstheme="minorHAnsi"/>
-              </w:rPr>
-            </w:pPr>
-            <w:r>
-              <w:rPr>
-                <w:rFonts w:ascii="Aptos" w:hAnsi="Aptos" w:cstheme="minorHAnsi"/>
-              </w:rPr>
-              <w:t xml:space="preserve">v2.2.0 </w:t>
-            </w:r>
-            <w:r>
-              <w:rPr>
-                <w:rFonts w:ascii="Aptos" w:hAnsi="Aptos" w:cstheme="minorHAnsi"/>
-              </w:rPr>
-              <w:t>-</w:t>
-            </w:r>
-            <w:r>
-              <w:rPr>
-                <w:rFonts w:ascii="Aptos" w:hAnsi="Aptos" w:cstheme="minorHAnsi"/>
-              </w:rPr>
-              <w:t xml:space="preserve"> October 16, 2020</w:t>
-            </w:r>
-          </w:p>
-          <w:p>
-            <w:pPr>
-              <w:rPr>
-                <w:rFonts w:ascii="Aptos" w:hAnsi="Aptos" w:cstheme="minorHAnsi"/>
-              </w:rPr>
-            </w:pPr>
-            <w:r>
-              <w:rPr>
-                <w:rFonts w:ascii="Aptos" w:hAnsi="Aptos" w:cstheme="minorHAnsi"/>
-              </w:rPr>
-              <w:t xml:space="preserve">v2.3.0 </w:t>
-            </w:r>
-            <w:r>
-              <w:rPr>
-                <w:rFonts w:ascii="Aptos" w:hAnsi="Aptos" w:cstheme="minorHAnsi"/>
-              </w:rPr>
-              <w:t>-</w:t>
-            </w:r>
-            <w:r>
-              <w:rPr>
-                <w:rFonts w:ascii="Aptos" w:hAnsi="Aptos" w:cstheme="minorHAnsi"/>
-              </w:rPr>
-              <w:t xml:space="preserve"> December 29, 2020</w:t>
-            </w:r>
-          </w:p>
-          <w:p>
-            <w:pPr>
-              <w:rPr>
-                <w:rFonts w:ascii="Aptos" w:hAnsi="Aptos" w:cstheme="minorHAnsi"/>
-              </w:rPr>
-            </w:pPr>
-            <w:r>
-              <w:rPr>
-                <w:rFonts w:ascii="Aptos" w:hAnsi="Aptos" w:cstheme="minorHAnsi"/>
-              </w:rPr>
-              <w:t xml:space="preserve">v2.4.0 </w:t>
-            </w:r>
-            <w:r>
-              <w:rPr>
-                <w:rFonts w:ascii="Aptos" w:hAnsi="Aptos" w:cstheme="minorHAnsi"/>
-              </w:rPr>
-              <w:t>-</w:t>
-            </w:r>
-            <w:r>
-              <w:rPr>
-                <w:rFonts w:ascii="Aptos" w:hAnsi="Aptos" w:cstheme="minorHAnsi"/>
-              </w:rPr>
-              <w:t xml:space="preserve"> January 26, 202</w:t>
-            </w:r>
-            <w:r>
-              <w:rPr>
-                <w:rFonts w:ascii="Aptos" w:hAnsi="Aptos" w:cstheme="minorHAnsi"/>
-              </w:rPr>
-              <w:t>1</w:t>
-            </w:r>
-          </w:p>
-          <w:p>
-            <w:pPr>
-              <w:rPr>
-                <w:rFonts w:ascii="Aptos" w:hAnsi="Aptos" w:cstheme="minorHAnsi"/>
-              </w:rPr>
-            </w:pPr>
-            <w:r>
-              <w:rPr>
-                <w:rFonts w:ascii="Aptos" w:hAnsi="Aptos" w:cstheme="minorHAnsi"/>
-              </w:rPr>
-              <w:t>v2.5.0 - February 25, 2021</w:t>
-            </w:r>
-          </w:p>
-          <w:p>
-            <w:pPr>
-              <w:rPr>
-                <w:rFonts w:ascii="Aptos" w:hAnsi="Aptos" w:cstheme="minorHAnsi"/>
-              </w:rPr>
-            </w:pPr>
-            <w:r>
-              <w:rPr>
-                <w:rFonts w:ascii="Aptos" w:hAnsi="Aptos" w:cstheme="minorHAnsi"/>
-              </w:rPr>
-              <w:t>v2.6.0 - March 31, 2021</w:t>
-            </w:r>
-          </w:p>
-          <w:p>
-            <w:pPr>
-              <w:rPr>
-                <w:rFonts w:ascii="Aptos" w:hAnsi="Aptos" w:cstheme="minorHAnsi"/>
-              </w:rPr>
-            </w:pPr>
-            <w:r>
-              <w:rPr>
-                <w:rFonts w:ascii="Aptos" w:hAnsi="Aptos" w:cstheme="minorHAnsi"/>
-              </w:rPr>
-              <w:t>v2.7.0 - April 30, 2021</w:t>
-            </w:r>
-          </w:p>
-          <w:p>
-            <w:pPr>
-              <w:rPr>
-                <w:rFonts w:ascii="Aptos" w:hAnsi="Aptos" w:cstheme="minorHAnsi"/>
-              </w:rPr>
-            </w:pPr>
-            <w:r>
-              <w:rPr>
-                <w:rFonts w:ascii="Aptos" w:hAnsi="Aptos" w:cstheme="minorHAnsi"/>
-              </w:rPr>
-              <w:t xml:space="preserve">v2.8.0 - </w:t>
-            </w:r>
-            <w:r>
-              <w:rPr>
-                <w:rFonts w:ascii="Aptos" w:hAnsi="Aptos" w:cstheme="minorHAnsi"/>
-              </w:rPr>
-              <w:t>May</w:t>
-            </w:r>
-            <w:r>
-              <w:rPr>
-                <w:rFonts w:ascii="Aptos" w:hAnsi="Aptos" w:cstheme="minorHAnsi"/>
-              </w:rPr>
-              <w:t xml:space="preserve"> 28, 2021</w:t>
-            </w:r>
-          </w:p>
-          <w:p>
-            <w:pPr>
-              <w:rPr>
-                <w:rFonts w:ascii="Aptos" w:hAnsi="Aptos" w:cstheme="minorHAnsi"/>
-              </w:rPr>
-            </w:pPr>
-            <w:r>
-              <w:rPr>
-                <w:rFonts w:ascii="Aptos" w:hAnsi="Aptos" w:cstheme="minorHAnsi"/>
-              </w:rPr>
-              <w:t xml:space="preserve">v2.9.0 - </w:t>
-            </w:r>
-            <w:r>
-              <w:rPr>
-                <w:rFonts w:ascii="Aptos" w:hAnsi="Aptos" w:cstheme="minorHAnsi"/>
-              </w:rPr>
-              <w:t>June</w:t>
-            </w:r>
-            <w:r>
-              <w:rPr>
-                <w:rFonts w:ascii="Aptos" w:hAnsi="Aptos" w:cstheme="minorHAnsi"/>
-              </w:rPr>
-              <w:t xml:space="preserve"> </w:t>
+              <w:t xml:space="preserve">.0 – August </w:t>
+            </w:r>
+            <w:r>
+              <w:rPr>
+                <w:rFonts w:ascii="Aptos" w:hAnsi="Aptos" w:cstheme="minorHAnsi"/>
+              </w:rPr>
+              <w:t>25</w:t>
+            </w:r>
+            <w:r>
+              <w:rPr>
+                <w:rFonts w:ascii="Aptos" w:hAnsi="Aptos" w:cstheme="minorHAnsi"/>
+              </w:rPr>
+              <w:t>, 2025</w:t>
+            </w:r>
+          </w:p>
+          <w:p>
+            <w:pPr>
+              <w:rPr>
+                <w:rFonts w:ascii="Aptos" w:hAnsi="Aptos" w:cstheme="minorHAnsi"/>
+              </w:rPr>
+            </w:pPr>
+            <w:r>
+              <w:rPr>
+                <w:rFonts w:ascii="Aptos" w:hAnsi="Aptos" w:cstheme="minorHAnsi"/>
+              </w:rPr>
+              <w:t>v3.18.0 – September 30, 2025</w:t>
+            </w:r>
+          </w:p>
+          <w:p>
+            <w:pPr>
+              <w:rPr>
+                <w:rFonts w:ascii="Aptos" w:hAnsi="Aptos" w:cstheme="minorHAnsi"/>
+              </w:rPr>
+            </w:pPr>
+            <w:r>
+              <w:rPr>
+                <w:rFonts w:ascii="Aptos" w:hAnsi="Aptos" w:cstheme="minorHAnsi"/>
+              </w:rPr>
+              <w:t>v3.19.0 – October 24, 2025</w:t>
+            </w:r>
+          </w:p>
+          <w:p>
+            <w:pPr>
+              <w:rPr>
+                <w:rFonts w:ascii="Aptos" w:hAnsi="Aptos" w:cstheme="minorHAnsi"/>
+              </w:rPr>
+            </w:pPr>
+            <w:r>
+              <w:rPr>
+                <w:rFonts w:ascii="Aptos" w:hAnsi="Aptos" w:cstheme="minorHAnsi"/>
+              </w:rPr>
+              <w:t>v.3.20.0 – November 25, 2025</w:t>
+            </w:r>
+          </w:p>
+          <w:p>
+            <w:pPr>
+              <w:rPr>
+                <w:rFonts w:ascii="Aptos" w:hAnsi="Aptos" w:cstheme="minorHAnsi"/>
+              </w:rPr>
+            </w:pPr>
+            <w:r>
+              <w:rPr>
+                <w:rFonts w:ascii="Aptos" w:hAnsi="Aptos" w:cstheme="minorHAnsi"/>
+              </w:rPr>
+              <w:t xml:space="preserve">v.3.21.0 – December </w:t>
             </w:r>
             <w:r>
               <w:rPr>
@@ -1740,964 +2702,8 @@
               <w:rPr>
                 <w:rFonts w:ascii="Aptos" w:hAnsi="Aptos" w:cstheme="minorHAnsi"/>
               </w:rPr>
-              <w:t>, 2021</w:t>
-            </w:r>
-          </w:p>
-          <w:p>
-            <w:pPr>
-              <w:rPr>
-                <w:rFonts w:ascii="Aptos" w:hAnsi="Aptos" w:cstheme="minorHAnsi"/>
-              </w:rPr>
-            </w:pPr>
-            <w:r>
-              <w:rPr>
-                <w:rFonts w:ascii="Aptos" w:hAnsi="Aptos" w:cstheme="minorHAnsi"/>
-              </w:rPr>
-              <w:t>v2.10.0 - July 28, 2021</w:t>
-            </w:r>
-          </w:p>
-          <w:p>
-            <w:pPr>
-              <w:rPr>
-                <w:rFonts w:ascii="Aptos" w:hAnsi="Aptos" w:cstheme="minorHAnsi"/>
-              </w:rPr>
-            </w:pPr>
-            <w:r>
-              <w:rPr>
-                <w:rFonts w:ascii="Aptos" w:hAnsi="Aptos" w:cstheme="minorHAnsi"/>
-              </w:rPr>
-              <w:t>v2.11.0 - August 27, 2021</w:t>
-            </w:r>
-          </w:p>
-          <w:p>
-            <w:pPr>
-              <w:rPr>
-                <w:rFonts w:ascii="Aptos" w:hAnsi="Aptos" w:cstheme="minorHAnsi"/>
-              </w:rPr>
-            </w:pPr>
-            <w:r>
-              <w:rPr>
-                <w:rFonts w:ascii="Aptos" w:hAnsi="Aptos" w:cstheme="minorHAnsi"/>
-              </w:rPr>
-              <w:t>v2.12.0 - September 21, 2021</w:t>
-            </w:r>
-          </w:p>
-          <w:p>
-            <w:pPr>
-              <w:rPr>
-                <w:rFonts w:ascii="Aptos" w:hAnsi="Aptos" w:cstheme="minorHAnsi"/>
-              </w:rPr>
-            </w:pPr>
-            <w:r>
-              <w:rPr>
-                <w:rFonts w:ascii="Aptos" w:hAnsi="Aptos" w:cstheme="minorHAnsi"/>
-              </w:rPr>
-              <w:t xml:space="preserve">v2.13.0 - </w:t>
-            </w:r>
-            <w:r>
-              <w:rPr>
-                <w:rFonts w:ascii="Aptos" w:hAnsi="Aptos" w:cstheme="minorHAnsi"/>
-              </w:rPr>
-              <w:t>October 29, 2021</w:t>
-            </w:r>
-          </w:p>
-          <w:p>
-            <w:pPr>
-              <w:rPr>
-                <w:rFonts w:ascii="Aptos" w:hAnsi="Aptos" w:cstheme="minorHAnsi"/>
-              </w:rPr>
-            </w:pPr>
-            <w:r>
-              <w:rPr>
-                <w:rFonts w:ascii="Aptos" w:hAnsi="Aptos" w:cstheme="minorHAnsi"/>
-              </w:rPr>
-              <w:lastRenderedPageBreak/>
-              <w:t>v2.14.0 - Nov</w:t>
-            </w:r>
-            <w:r>
-              <w:rPr>
-                <w:rFonts w:ascii="Aptos" w:hAnsi="Aptos" w:cstheme="minorHAnsi"/>
-              </w:rPr>
-              <w:t>ember</w:t>
-            </w:r>
-            <w:r>
-              <w:rPr>
-                <w:rFonts w:ascii="Aptos" w:hAnsi="Aptos" w:cstheme="minorHAnsi"/>
-              </w:rPr>
-              <w:t xml:space="preserve"> 29, 2021</w:t>
-            </w:r>
-          </w:p>
-          <w:p>
-            <w:pPr>
-              <w:rPr>
-                <w:rFonts w:ascii="Aptos" w:hAnsi="Aptos" w:cstheme="minorHAnsi"/>
-              </w:rPr>
-            </w:pPr>
-            <w:r>
-              <w:rPr>
-                <w:rFonts w:ascii="Aptos" w:hAnsi="Aptos" w:cstheme="minorHAnsi"/>
-              </w:rPr>
-              <w:t>v2.15.0 - December 2</w:t>
-            </w:r>
-            <w:r>
-              <w:rPr>
-                <w:rFonts w:ascii="Aptos" w:hAnsi="Aptos" w:cstheme="minorHAnsi"/>
-              </w:rPr>
-              <w:t>0</w:t>
-            </w:r>
-            <w:r>
-              <w:rPr>
-                <w:rFonts w:ascii="Aptos" w:hAnsi="Aptos" w:cstheme="minorHAnsi"/>
-              </w:rPr>
-              <w:t>, 2021</w:t>
-            </w:r>
-          </w:p>
-          <w:p>
-            <w:pPr>
-              <w:rPr>
-                <w:rFonts w:ascii="Aptos" w:hAnsi="Aptos" w:cstheme="minorHAnsi"/>
-              </w:rPr>
-            </w:pPr>
-            <w:r>
-              <w:rPr>
-                <w:rFonts w:ascii="Aptos" w:hAnsi="Aptos" w:cstheme="minorHAnsi"/>
-              </w:rPr>
-              <w:t>v2.16.0 - January 31, 2022</w:t>
-            </w:r>
-          </w:p>
-          <w:p>
-            <w:pPr>
-              <w:rPr>
-                <w:rFonts w:ascii="Aptos" w:hAnsi="Aptos" w:cstheme="minorHAnsi"/>
-              </w:rPr>
-            </w:pPr>
-            <w:r>
-              <w:rPr>
-                <w:rFonts w:ascii="Aptos" w:hAnsi="Aptos" w:cstheme="minorHAnsi"/>
-              </w:rPr>
-              <w:t>v2.17.0 - February 25, 2022</w:t>
-            </w:r>
-          </w:p>
-          <w:p>
-            <w:pPr>
-              <w:rPr>
-                <w:rFonts w:ascii="Aptos" w:hAnsi="Aptos" w:cstheme="minorHAnsi"/>
-              </w:rPr>
-            </w:pPr>
-            <w:r>
-              <w:rPr>
-                <w:rFonts w:ascii="Aptos" w:hAnsi="Aptos" w:cstheme="minorHAnsi"/>
-              </w:rPr>
-              <w:t xml:space="preserve">v2.18.0 - March </w:t>
-            </w:r>
-            <w:r>
-              <w:rPr>
-                <w:rFonts w:ascii="Aptos" w:hAnsi="Aptos" w:cstheme="minorHAnsi"/>
-              </w:rPr>
-              <w:t>23</w:t>
-            </w:r>
-            <w:r>
-              <w:rPr>
-                <w:rFonts w:ascii="Aptos" w:hAnsi="Aptos" w:cstheme="minorHAnsi"/>
-              </w:rPr>
-              <w:t>, 2022</w:t>
-            </w:r>
-          </w:p>
-          <w:p>
-            <w:pPr>
-              <w:rPr>
-                <w:rFonts w:ascii="Aptos" w:hAnsi="Aptos" w:cstheme="minorHAnsi"/>
-              </w:rPr>
-            </w:pPr>
-            <w:r>
-              <w:rPr>
-                <w:rFonts w:ascii="Aptos" w:hAnsi="Aptos" w:cstheme="minorHAnsi"/>
-              </w:rPr>
-              <w:t>v2.19.0 - April 14, 2022</w:t>
-            </w:r>
-          </w:p>
-          <w:p>
-            <w:pPr>
-              <w:rPr>
-                <w:rFonts w:ascii="Aptos" w:hAnsi="Aptos" w:cstheme="minorHAnsi"/>
-              </w:rPr>
-            </w:pPr>
-            <w:r>
-              <w:rPr>
-                <w:rFonts w:ascii="Aptos" w:hAnsi="Aptos" w:cstheme="minorHAnsi"/>
-              </w:rPr>
-              <w:t>v2.20.0 - May 17, 2022</w:t>
-            </w:r>
-          </w:p>
-          <w:p>
-            <w:pPr>
-              <w:rPr>
-                <w:rFonts w:ascii="Aptos" w:hAnsi="Aptos" w:cstheme="minorHAnsi"/>
-              </w:rPr>
-            </w:pPr>
-            <w:r>
-              <w:rPr>
-                <w:rFonts w:ascii="Aptos" w:hAnsi="Aptos" w:cstheme="minorHAnsi"/>
-              </w:rPr>
-              <w:t>v2.21.0 - June 15, 2022</w:t>
-            </w:r>
-          </w:p>
-          <w:p>
-            <w:pPr>
-              <w:rPr>
-                <w:rFonts w:ascii="Aptos" w:hAnsi="Aptos" w:cstheme="minorHAnsi"/>
-              </w:rPr>
-            </w:pPr>
-            <w:r>
-              <w:rPr>
-                <w:rFonts w:ascii="Aptos" w:hAnsi="Aptos" w:cstheme="minorHAnsi"/>
-              </w:rPr>
-              <w:t xml:space="preserve">v2.22.0 - July </w:t>
-            </w:r>
-            <w:r>
-              <w:rPr>
-                <w:rFonts w:ascii="Aptos" w:hAnsi="Aptos" w:cstheme="minorHAnsi"/>
-              </w:rPr>
-              <w:t>28</w:t>
-            </w:r>
-            <w:r>
-              <w:rPr>
-                <w:rFonts w:ascii="Aptos" w:hAnsi="Aptos" w:cstheme="minorHAnsi"/>
-              </w:rPr>
-              <w:t>, 2022</w:t>
-            </w:r>
-          </w:p>
-          <w:p>
-            <w:pPr>
-              <w:rPr>
-                <w:rFonts w:ascii="Aptos" w:hAnsi="Aptos" w:cstheme="minorHAnsi"/>
-              </w:rPr>
-            </w:pPr>
-            <w:r>
-              <w:rPr>
-                <w:rFonts w:ascii="Aptos" w:hAnsi="Aptos" w:cstheme="minorHAnsi"/>
-              </w:rPr>
-              <w:t>v2.23.0 - August 30, 2022</w:t>
-            </w:r>
-          </w:p>
-          <w:p>
-            <w:pPr>
-              <w:rPr>
-                <w:rFonts w:ascii="Aptos" w:hAnsi="Aptos" w:cstheme="minorHAnsi"/>
-              </w:rPr>
-            </w:pPr>
-            <w:r>
-              <w:rPr>
-                <w:rFonts w:ascii="Aptos" w:hAnsi="Aptos" w:cstheme="minorHAnsi"/>
-              </w:rPr>
-              <w:t>v2.24.0 - September 29, 2022</w:t>
-            </w:r>
-          </w:p>
-          <w:p>
-            <w:pPr>
-              <w:rPr>
-                <w:rFonts w:ascii="Aptos" w:hAnsi="Aptos" w:cstheme="minorHAnsi"/>
-              </w:rPr>
-            </w:pPr>
-            <w:r>
-              <w:rPr>
-                <w:rFonts w:ascii="Aptos" w:hAnsi="Aptos" w:cstheme="minorHAnsi"/>
-              </w:rPr>
-              <w:t>v2.25.0 - October 27, 2022</w:t>
-            </w:r>
-          </w:p>
-          <w:p>
-            <w:pPr>
-              <w:rPr>
-                <w:rFonts w:ascii="Aptos" w:hAnsi="Aptos" w:cstheme="minorHAnsi"/>
-              </w:rPr>
-            </w:pPr>
-            <w:r>
-              <w:rPr>
-                <w:rFonts w:ascii="Aptos" w:hAnsi="Aptos" w:cstheme="minorHAnsi"/>
-              </w:rPr>
-              <w:t>v2.26.0 - November 17, 2022</w:t>
-            </w:r>
-          </w:p>
-          <w:p>
-            <w:pPr>
-              <w:rPr>
-                <w:rFonts w:ascii="Aptos" w:hAnsi="Aptos" w:cstheme="minorHAnsi"/>
-              </w:rPr>
-            </w:pPr>
-            <w:r>
-              <w:rPr>
-                <w:rFonts w:ascii="Aptos" w:hAnsi="Aptos" w:cstheme="minorHAnsi"/>
-              </w:rPr>
-              <w:t>v2.27.0 - December 19, 2022</w:t>
-            </w:r>
-          </w:p>
-          <w:p>
-            <w:pPr>
-              <w:rPr>
-                <w:rFonts w:ascii="Aptos" w:hAnsi="Aptos" w:cstheme="minorHAnsi"/>
-              </w:rPr>
-            </w:pPr>
-            <w:r>
-              <w:rPr>
-                <w:rFonts w:ascii="Aptos" w:hAnsi="Aptos" w:cstheme="minorHAnsi"/>
-              </w:rPr>
-              <w:t>v2.28.0 - January 30, 2023</w:t>
-            </w:r>
-          </w:p>
-          <w:p>
-            <w:pPr>
-              <w:rPr>
-                <w:rFonts w:ascii="Aptos" w:hAnsi="Aptos" w:cstheme="minorHAnsi"/>
-              </w:rPr>
-            </w:pPr>
-            <w:r>
-              <w:rPr>
-                <w:rFonts w:ascii="Aptos" w:hAnsi="Aptos" w:cstheme="minorHAnsi"/>
-              </w:rPr>
-              <w:t>v2.29.0 - February 27, 2023</w:t>
-            </w:r>
-          </w:p>
-          <w:p>
-            <w:pPr>
-              <w:rPr>
-                <w:rFonts w:ascii="Aptos" w:hAnsi="Aptos" w:cstheme="minorHAnsi"/>
-              </w:rPr>
-            </w:pPr>
-            <w:r>
-              <w:rPr>
-                <w:rFonts w:ascii="Aptos" w:hAnsi="Aptos" w:cstheme="minorHAnsi"/>
-              </w:rPr>
-              <w:t>v2.30.0 - March 28, 2023</w:t>
-            </w:r>
-          </w:p>
-          <w:p>
-            <w:pPr>
-              <w:rPr>
-                <w:rFonts w:ascii="Aptos" w:hAnsi="Aptos" w:cstheme="minorHAnsi"/>
-              </w:rPr>
-            </w:pPr>
-            <w:r>
-              <w:rPr>
-                <w:rFonts w:ascii="Aptos" w:hAnsi="Aptos" w:cstheme="minorHAnsi"/>
-              </w:rPr>
-              <w:t>v2.31.0 - April 24, 2023</w:t>
-            </w:r>
-          </w:p>
-          <w:p>
-            <w:pPr>
-              <w:rPr>
-                <w:rFonts w:ascii="Aptos" w:hAnsi="Aptos" w:cstheme="minorHAnsi"/>
-              </w:rPr>
-            </w:pPr>
-            <w:r>
-              <w:rPr>
-                <w:rFonts w:ascii="Aptos" w:hAnsi="Aptos" w:cstheme="minorHAnsi"/>
-              </w:rPr>
-              <w:t xml:space="preserve">v2.32.0 - May </w:t>
-            </w:r>
-            <w:r>
-              <w:rPr>
-                <w:rFonts w:ascii="Aptos" w:hAnsi="Aptos" w:cstheme="minorHAnsi"/>
-              </w:rPr>
-              <w:t>22</w:t>
-            </w:r>
-            <w:r>
-              <w:rPr>
-                <w:rFonts w:ascii="Aptos" w:hAnsi="Aptos" w:cstheme="minorHAnsi"/>
-              </w:rPr>
-              <w:t>, 2023</w:t>
-            </w:r>
-          </w:p>
-          <w:p>
-            <w:pPr>
-              <w:rPr>
-                <w:rFonts w:ascii="Aptos" w:hAnsi="Aptos" w:cstheme="minorHAnsi"/>
-              </w:rPr>
-            </w:pPr>
-            <w:r>
-              <w:rPr>
-                <w:rFonts w:ascii="Aptos" w:hAnsi="Aptos" w:cstheme="minorHAnsi"/>
-              </w:rPr>
-              <w:t>v2.33.0 -</w:t>
-            </w:r>
-            <w:r>
-              <w:rPr>
-                <w:rFonts w:ascii="Aptos" w:hAnsi="Aptos" w:cstheme="minorHAnsi"/>
-              </w:rPr>
-              <w:t xml:space="preserve"> June 30</w:t>
-            </w:r>
-            <w:r>
-              <w:rPr>
-                <w:rFonts w:ascii="Aptos" w:hAnsi="Aptos" w:cstheme="minorHAnsi"/>
-              </w:rPr>
-              <w:t>, 2023</w:t>
-            </w:r>
-          </w:p>
-          <w:p>
-            <w:pPr>
-              <w:rPr>
-                <w:rFonts w:ascii="Aptos" w:hAnsi="Aptos" w:cstheme="minorHAnsi"/>
-              </w:rPr>
-            </w:pPr>
-            <w:r>
-              <w:rPr>
-                <w:rFonts w:ascii="Aptos" w:hAnsi="Aptos" w:cstheme="minorHAnsi"/>
-              </w:rPr>
-              <w:t xml:space="preserve">v2.34.0 - July </w:t>
-            </w:r>
-            <w:r>
-              <w:rPr>
-                <w:rFonts w:ascii="Aptos" w:hAnsi="Aptos" w:cstheme="minorHAnsi"/>
-              </w:rPr>
-              <w:t>29</w:t>
-            </w:r>
-            <w:r>
-              <w:rPr>
-                <w:rFonts w:ascii="Aptos" w:hAnsi="Aptos" w:cstheme="minorHAnsi"/>
-              </w:rPr>
-              <w:t>, 2023</w:t>
-            </w:r>
-          </w:p>
-          <w:p>
-            <w:pPr>
-              <w:rPr>
-                <w:rFonts w:ascii="Aptos" w:hAnsi="Aptos" w:cstheme="minorHAnsi"/>
-              </w:rPr>
-            </w:pPr>
-            <w:r>
-              <w:rPr>
-                <w:rFonts w:ascii="Aptos" w:hAnsi="Aptos" w:cstheme="minorHAnsi"/>
-              </w:rPr>
-              <w:t>v2.35.0 - August 3</w:t>
-            </w:r>
-            <w:r>
-              <w:rPr>
-                <w:rFonts w:ascii="Aptos" w:hAnsi="Aptos" w:cstheme="minorHAnsi"/>
-              </w:rPr>
-              <w:t>0</w:t>
-            </w:r>
-            <w:r>
-              <w:rPr>
-                <w:rFonts w:ascii="Aptos" w:hAnsi="Aptos" w:cstheme="minorHAnsi"/>
-              </w:rPr>
-              <w:t>, 2023</w:t>
-            </w:r>
-          </w:p>
-          <w:p>
-            <w:pPr>
-              <w:rPr>
-                <w:rFonts w:ascii="Aptos" w:hAnsi="Aptos" w:cstheme="minorHAnsi"/>
-              </w:rPr>
-            </w:pPr>
-            <w:r>
-              <w:rPr>
-                <w:rFonts w:ascii="Aptos" w:hAnsi="Aptos" w:cstheme="minorHAnsi"/>
-              </w:rPr>
-              <w:t>v2.36.0 - September 29, 2023</w:t>
-            </w:r>
-          </w:p>
-          <w:p>
-            <w:pPr>
-              <w:rPr>
-                <w:rFonts w:ascii="Aptos" w:hAnsi="Aptos" w:cstheme="minorHAnsi"/>
-              </w:rPr>
-            </w:pPr>
-            <w:r>
-              <w:rPr>
-                <w:rFonts w:ascii="Aptos" w:hAnsi="Aptos" w:cstheme="minorHAnsi"/>
-              </w:rPr>
-              <w:t>v2</w:t>
-            </w:r>
-            <w:r>
-              <w:rPr>
-                <w:rFonts w:ascii="Aptos" w:hAnsi="Aptos" w:cstheme="minorHAnsi"/>
-              </w:rPr>
-              <w:t>.</w:t>
-            </w:r>
-            <w:r>
-              <w:rPr>
-                <w:rFonts w:ascii="Aptos" w:hAnsi="Aptos" w:cstheme="minorHAnsi"/>
-              </w:rPr>
-              <w:t>37.0 - October 27, 2023</w:t>
-            </w:r>
-          </w:p>
-          <w:p>
-            <w:pPr>
-              <w:rPr>
-                <w:rFonts w:ascii="Aptos" w:hAnsi="Aptos" w:cstheme="minorHAnsi"/>
-              </w:rPr>
-            </w:pPr>
-            <w:r>
-              <w:rPr>
-                <w:rFonts w:ascii="Aptos" w:hAnsi="Aptos" w:cstheme="minorHAnsi"/>
-              </w:rPr>
-              <w:t>v2.38.0 - November 17, 2023</w:t>
-            </w:r>
-          </w:p>
-          <w:p>
-            <w:pPr>
-              <w:rPr>
-                <w:rFonts w:ascii="Aptos" w:hAnsi="Aptos" w:cstheme="minorHAnsi"/>
-              </w:rPr>
-            </w:pPr>
-            <w:r>
-              <w:rPr>
-                <w:rFonts w:ascii="Aptos" w:hAnsi="Aptos" w:cstheme="minorHAnsi"/>
-              </w:rPr>
-              <w:t>v2.39.0 - December 28, 2023</w:t>
-            </w:r>
-          </w:p>
-          <w:p>
-            <w:pPr>
-              <w:rPr>
-                <w:rFonts w:ascii="Aptos" w:hAnsi="Aptos" w:cstheme="minorHAnsi"/>
-              </w:rPr>
-            </w:pPr>
-            <w:r>
-              <w:rPr>
-                <w:rFonts w:ascii="Aptos" w:hAnsi="Aptos" w:cstheme="minorHAnsi"/>
-              </w:rPr>
-              <w:t>v2.40.0 – January 30, 2024</w:t>
-            </w:r>
-          </w:p>
-          <w:p>
-            <w:pPr>
-              <w:rPr>
-                <w:rFonts w:ascii="Aptos" w:hAnsi="Aptos" w:cstheme="minorHAnsi"/>
-              </w:rPr>
-            </w:pPr>
-            <w:r>
-              <w:rPr>
-                <w:rFonts w:ascii="Aptos" w:hAnsi="Aptos" w:cstheme="minorHAnsi"/>
-              </w:rPr>
-              <w:t>v2.41.0 - February 28, 2024</w:t>
-            </w:r>
-          </w:p>
-          <w:p>
-            <w:pPr>
-              <w:rPr>
-                <w:rFonts w:ascii="Aptos" w:hAnsi="Aptos" w:cstheme="minorHAnsi"/>
-              </w:rPr>
-            </w:pPr>
-            <w:r>
-              <w:rPr>
-                <w:rFonts w:ascii="Aptos" w:hAnsi="Aptos" w:cstheme="minorHAnsi"/>
-              </w:rPr>
-              <w:t>v3.0</w:t>
-            </w:r>
-            <w:r>
-              <w:rPr>
-                <w:rFonts w:ascii="Aptos" w:hAnsi="Aptos" w:cstheme="minorHAnsi"/>
-              </w:rPr>
-              <w:t>.0</w:t>
-            </w:r>
-            <w:r>
-              <w:rPr>
-                <w:rFonts w:ascii="Aptos" w:hAnsi="Aptos" w:cstheme="minorHAnsi"/>
-              </w:rPr>
-              <w:t xml:space="preserve"> – March 27, 2024</w:t>
-            </w:r>
-          </w:p>
-          <w:p>
-            <w:pPr>
-              <w:rPr>
-                <w:rFonts w:ascii="Aptos" w:hAnsi="Aptos" w:cstheme="minorHAnsi"/>
-              </w:rPr>
-            </w:pPr>
-            <w:r>
-              <w:rPr>
-                <w:rFonts w:ascii="Aptos" w:hAnsi="Aptos" w:cstheme="minorHAnsi"/>
-              </w:rPr>
-              <w:t>v3.1.0 – April 29, 2024</w:t>
-            </w:r>
-          </w:p>
-          <w:p>
-            <w:pPr>
-              <w:rPr>
-                <w:rFonts w:ascii="Aptos" w:hAnsi="Aptos" w:cstheme="minorHAnsi"/>
-              </w:rPr>
-            </w:pPr>
-            <w:r>
-              <w:rPr>
-                <w:rFonts w:ascii="Aptos" w:hAnsi="Aptos" w:cstheme="minorHAnsi"/>
-              </w:rPr>
-              <w:t>v3.2.0 – May 31, 2024</w:t>
-            </w:r>
-          </w:p>
-          <w:p>
-            <w:pPr>
-              <w:rPr>
-                <w:rFonts w:ascii="Aptos" w:hAnsi="Aptos" w:cstheme="minorHAnsi"/>
-              </w:rPr>
-            </w:pPr>
-            <w:r>
-              <w:rPr>
-                <w:rFonts w:ascii="Aptos" w:hAnsi="Aptos" w:cstheme="minorHAnsi"/>
-              </w:rPr>
-              <w:t xml:space="preserve">v3.3.0 – June </w:t>
-            </w:r>
-            <w:r>
-              <w:rPr>
-                <w:rFonts w:ascii="Aptos" w:hAnsi="Aptos" w:cstheme="minorHAnsi"/>
-              </w:rPr>
-              <w:t>27</w:t>
-            </w:r>
-            <w:r>
-              <w:rPr>
-                <w:rFonts w:ascii="Aptos" w:hAnsi="Aptos" w:cstheme="minorHAnsi"/>
-              </w:rPr>
-              <w:t>, 2024</w:t>
-            </w:r>
-          </w:p>
-          <w:p>
-            <w:pPr>
-              <w:rPr>
-                <w:rFonts w:ascii="Aptos" w:hAnsi="Aptos" w:cstheme="minorHAnsi"/>
-              </w:rPr>
-            </w:pPr>
-            <w:r>
-              <w:rPr>
-                <w:rFonts w:ascii="Aptos" w:hAnsi="Aptos" w:cstheme="minorHAnsi"/>
-              </w:rPr>
-              <w:t>v3.4.0 – July 30, 2024</w:t>
-            </w:r>
-          </w:p>
-          <w:p>
-            <w:pPr>
-              <w:rPr>
-                <w:rFonts w:ascii="Aptos" w:hAnsi="Aptos" w:cstheme="minorHAnsi"/>
-              </w:rPr>
-            </w:pPr>
-            <w:r>
-              <w:rPr>
-                <w:rFonts w:ascii="Aptos" w:hAnsi="Aptos" w:cstheme="minorHAnsi"/>
-              </w:rPr>
-              <w:t>v3.5.0 – August 27, 2024</w:t>
-            </w:r>
-          </w:p>
-          <w:p>
-            <w:pPr>
-              <w:rPr>
-                <w:rFonts w:ascii="Aptos" w:hAnsi="Aptos" w:cstheme="minorHAnsi"/>
-              </w:rPr>
-            </w:pPr>
-            <w:r>
-              <w:rPr>
-                <w:rFonts w:ascii="Aptos" w:hAnsi="Aptos" w:cstheme="minorHAnsi"/>
-              </w:rPr>
-              <w:t>v3.</w:t>
-            </w:r>
-            <w:r>
-              <w:rPr>
-                <w:rFonts w:ascii="Aptos" w:hAnsi="Aptos" w:cstheme="minorHAnsi"/>
-              </w:rPr>
-              <w:t>7</w:t>
-            </w:r>
-            <w:r>
-              <w:rPr>
-                <w:rFonts w:ascii="Aptos" w:hAnsi="Aptos" w:cstheme="minorHAnsi"/>
-              </w:rPr>
-              <w:t xml:space="preserve">.0 – </w:t>
-            </w:r>
-            <w:r>
-              <w:rPr>
-                <w:rFonts w:ascii="Aptos" w:hAnsi="Aptos" w:cstheme="minorHAnsi"/>
-              </w:rPr>
-              <w:t>October</w:t>
-            </w:r>
-            <w:r>
-              <w:rPr>
-                <w:rFonts w:ascii="Aptos" w:hAnsi="Aptos" w:cstheme="minorHAnsi"/>
-              </w:rPr>
-              <w:t xml:space="preserve"> 30, 2024</w:t>
-            </w:r>
-          </w:p>
-          <w:p>
-            <w:pPr>
-              <w:rPr>
-                <w:rFonts w:ascii="Aptos" w:hAnsi="Aptos" w:cstheme="minorHAnsi"/>
-              </w:rPr>
-            </w:pPr>
-            <w:r>
-              <w:rPr>
-                <w:rFonts w:ascii="Aptos" w:hAnsi="Aptos" w:cstheme="minorHAnsi"/>
-              </w:rPr>
-              <w:t>v3.8.0 – November 26, 2024</w:t>
-            </w:r>
-          </w:p>
-          <w:p>
-            <w:pPr>
-              <w:rPr>
-                <w:rFonts w:ascii="Aptos" w:hAnsi="Aptos" w:cstheme="minorHAnsi"/>
-              </w:rPr>
-            </w:pPr>
-            <w:r>
-              <w:rPr>
-                <w:rFonts w:ascii="Aptos" w:hAnsi="Aptos" w:cstheme="minorHAnsi"/>
-              </w:rPr>
-              <w:t xml:space="preserve">v3.9.0 – December </w:t>
-            </w:r>
-            <w:r>
-              <w:rPr>
-                <w:rFonts w:ascii="Aptos" w:hAnsi="Aptos" w:cstheme="minorHAnsi"/>
-              </w:rPr>
-              <w:t>26</w:t>
-            </w:r>
-            <w:r>
-              <w:rPr>
-                <w:rFonts w:ascii="Aptos" w:hAnsi="Aptos" w:cstheme="minorHAnsi"/>
-              </w:rPr>
-              <w:t>, 2024</w:t>
-            </w:r>
-          </w:p>
-          <w:p>
-            <w:pPr>
-              <w:rPr>
-                <w:rFonts w:ascii="Aptos" w:hAnsi="Aptos" w:cstheme="minorHAnsi"/>
-              </w:rPr>
-            </w:pPr>
-            <w:r>
-              <w:rPr>
-                <w:rFonts w:ascii="Aptos" w:hAnsi="Aptos" w:cstheme="minorHAnsi"/>
-              </w:rPr>
-              <w:t xml:space="preserve">v3.10.0 – January </w:t>
-            </w:r>
-            <w:r>
-              <w:rPr>
-                <w:rFonts w:ascii="Aptos" w:hAnsi="Aptos" w:cstheme="minorHAnsi"/>
-              </w:rPr>
-              <w:t>30</w:t>
-            </w:r>
-            <w:r>
-              <w:rPr>
-                <w:rFonts w:ascii="Aptos" w:hAnsi="Aptos" w:cstheme="minorHAnsi"/>
-              </w:rPr>
               <w:t>, 2025</w:t>
             </w:r>
-          </w:p>
-          <w:p>
-            <w:pPr>
-              <w:rPr>
-                <w:rFonts w:ascii="Aptos" w:hAnsi="Aptos" w:cstheme="minorHAnsi"/>
-              </w:rPr>
-            </w:pPr>
-            <w:r>
-              <w:rPr>
-                <w:rFonts w:ascii="Aptos" w:hAnsi="Aptos" w:cstheme="minorHAnsi"/>
-              </w:rPr>
-              <w:t>v3.11.0 – February 27, 2025</w:t>
-            </w:r>
-          </w:p>
-          <w:p>
-            <w:pPr>
-              <w:rPr>
-                <w:rFonts w:ascii="Aptos" w:hAnsi="Aptos" w:cstheme="minorHAnsi"/>
-              </w:rPr>
-            </w:pPr>
-            <w:r>
-              <w:rPr>
-                <w:rFonts w:ascii="Aptos" w:hAnsi="Aptos" w:cstheme="minorHAnsi"/>
-              </w:rPr>
-              <w:t>v3.12.0 – March 28, 2025</w:t>
-            </w:r>
-          </w:p>
-          <w:p>
-            <w:pPr>
-              <w:rPr>
-                <w:rFonts w:ascii="Aptos" w:hAnsi="Aptos" w:cstheme="minorHAnsi"/>
-              </w:rPr>
-            </w:pPr>
-            <w:r>
-              <w:rPr>
-                <w:rFonts w:ascii="Aptos" w:hAnsi="Aptos" w:cstheme="minorHAnsi"/>
-              </w:rPr>
-              <w:t>v3.13.0 – April 29, 2025</w:t>
-            </w:r>
-          </w:p>
-          <w:p>
-            <w:pPr>
-              <w:rPr>
-                <w:rFonts w:ascii="Aptos" w:hAnsi="Aptos" w:cstheme="minorHAnsi"/>
-              </w:rPr>
-            </w:pPr>
-            <w:r>
-              <w:rPr>
-                <w:rFonts w:ascii="Aptos" w:hAnsi="Aptos" w:cstheme="minorHAnsi"/>
-              </w:rPr>
-              <w:t xml:space="preserve">v3.14.0 – May </w:t>
-            </w:r>
-            <w:r>
-              <w:rPr>
-                <w:rFonts w:ascii="Aptos" w:hAnsi="Aptos" w:cstheme="minorHAnsi"/>
-              </w:rPr>
-              <w:t>30</w:t>
-            </w:r>
-            <w:r>
-              <w:rPr>
-                <w:rFonts w:ascii="Aptos" w:hAnsi="Aptos" w:cstheme="minorHAnsi"/>
-              </w:rPr>
-              <w:t>, 2025</w:t>
-            </w:r>
-          </w:p>
-          <w:p>
-            <w:pPr>
-              <w:rPr>
-                <w:rFonts w:ascii="Aptos" w:hAnsi="Aptos" w:cstheme="minorHAnsi"/>
-              </w:rPr>
-            </w:pPr>
-            <w:r>
-              <w:rPr>
-                <w:rFonts w:ascii="Aptos" w:hAnsi="Aptos" w:cstheme="minorHAnsi"/>
-              </w:rPr>
-              <w:t xml:space="preserve">v3.15.0 – June </w:t>
-            </w:r>
-            <w:r>
-              <w:rPr>
-                <w:rFonts w:ascii="Aptos" w:hAnsi="Aptos" w:cstheme="minorHAnsi"/>
-              </w:rPr>
-              <w:t>30</w:t>
-            </w:r>
-            <w:r>
-              <w:rPr>
-                <w:rFonts w:ascii="Aptos" w:hAnsi="Aptos" w:cstheme="minorHAnsi"/>
-              </w:rPr>
-              <w:t>, 2025</w:t>
-            </w:r>
-          </w:p>
-          <w:p>
-            <w:pPr>
-              <w:rPr>
-                <w:rFonts w:ascii="Aptos" w:hAnsi="Aptos" w:cstheme="minorHAnsi"/>
-              </w:rPr>
-            </w:pPr>
-            <w:r>
-              <w:rPr>
-                <w:rFonts w:ascii="Aptos" w:hAnsi="Aptos" w:cstheme="minorHAnsi"/>
-              </w:rPr>
-              <w:t>v3.1</w:t>
-            </w:r>
-            <w:r>
-              <w:rPr>
-                <w:rFonts w:ascii="Aptos" w:hAnsi="Aptos" w:cstheme="minorHAnsi"/>
-              </w:rPr>
-              <w:t>6</w:t>
-            </w:r>
-            <w:r>
-              <w:rPr>
-                <w:rFonts w:ascii="Aptos" w:hAnsi="Aptos" w:cstheme="minorHAnsi"/>
-              </w:rPr>
-              <w:t>.0 – July 24, 2025</w:t>
-            </w:r>
-          </w:p>
-          <w:p>
-            <w:pPr>
-              <w:rPr>
-                <w:rFonts w:ascii="Aptos" w:hAnsi="Aptos" w:cstheme="minorHAnsi"/>
-              </w:rPr>
-            </w:pPr>
-            <w:r>
-              <w:rPr>
-                <w:rFonts w:ascii="Aptos" w:hAnsi="Aptos" w:cstheme="minorHAnsi"/>
-              </w:rPr>
-              <w:lastRenderedPageBreak/>
-              <w:t>v3.1</w:t>
-            </w:r>
-            <w:r>
-              <w:rPr>
-                <w:rFonts w:ascii="Aptos" w:hAnsi="Aptos" w:cstheme="minorHAnsi"/>
-              </w:rPr>
-              <w:t>7</w:t>
-            </w:r>
-            <w:r>
-              <w:rPr>
-                <w:rFonts w:ascii="Aptos" w:hAnsi="Aptos" w:cstheme="minorHAnsi"/>
-              </w:rPr>
-              <w:t xml:space="preserve">.0 – August </w:t>
-            </w:r>
-            <w:r>
-              <w:rPr>
-                <w:rFonts w:ascii="Aptos" w:hAnsi="Aptos" w:cstheme="minorHAnsi"/>
-              </w:rPr>
-              <w:t>25</w:t>
-            </w:r>
-            <w:r>
-              <w:rPr>
-                <w:rFonts w:ascii="Aptos" w:hAnsi="Aptos" w:cstheme="minorHAnsi"/>
-              </w:rPr>
-              <w:t>, 2025</w:t>
-            </w:r>
-          </w:p>
-          <w:p>
-            <w:pPr>
-              <w:rPr>
-                <w:rFonts w:ascii="Aptos" w:hAnsi="Aptos" w:cstheme="minorHAnsi"/>
-              </w:rPr>
-            </w:pPr>
-            <w:r>
-              <w:rPr>
-                <w:rFonts w:ascii="Aptos" w:hAnsi="Aptos" w:cstheme="minorHAnsi"/>
-              </w:rPr>
-              <w:t>v3.18.0 – September 30, 2025</w:t>
-            </w:r>
-          </w:p>
-          <w:p>
-            <w:pPr>
-              <w:rPr>
-                <w:rFonts w:ascii="Aptos" w:hAnsi="Aptos" w:cstheme="minorHAnsi"/>
-              </w:rPr>
-            </w:pPr>
-            <w:r>
-              <w:rPr>
-                <w:rFonts w:ascii="Aptos" w:hAnsi="Aptos" w:cstheme="minorHAnsi"/>
-              </w:rPr>
-              <w:t>v3.19.0 – October 24, 2025</w:t>
-            </w:r>
-          </w:p>
-          <w:p>
-            <w:pPr>
-              <w:rPr>
-                <w:rFonts w:ascii="Aptos" w:hAnsi="Aptos" w:cstheme="minorHAnsi"/>
-              </w:rPr>
-            </w:pPr>
-            <w:r>
-              <w:rPr>
-                <w:rFonts w:ascii="Aptos" w:hAnsi="Aptos" w:cstheme="minorHAnsi"/>
-              </w:rPr>
-              <w:t>v.3.20.0 – November 25, 2025</w:t>
-            </w:r>
-          </w:p>
-          <w:p>
-            <w:pPr>
-              <w:rPr>
-                <w:rFonts w:ascii="Aptos" w:hAnsi="Aptos" w:cstheme="minorHAnsi"/>
-              </w:rPr>
-            </w:pPr>
-            <w:r>
-              <w:rPr>
-                <w:rFonts w:ascii="Aptos" w:hAnsi="Aptos" w:cstheme="minorHAnsi"/>
-              </w:rPr>
-              <w:t xml:space="preserve">v.3.21.0 – December </w:t>
-            </w:r>
-            <w:r>
-              <w:rPr>
-                <w:rFonts w:ascii="Aptos" w:hAnsi="Aptos" w:cstheme="minorHAnsi"/>
-              </w:rPr>
-              <w:t>30</w:t>
-            </w:r>
-            <w:r>
-              <w:rPr>
-                <w:rFonts w:ascii="Aptos" w:hAnsi="Aptos" w:cstheme="minorHAnsi"/>
-              </w:rPr>
-              <w:t>, 2025</w:t>
-            </w:r>
-          </w:p>
-          <w:p>
-            <w:pPr>
-              <w:rPr>
-                <w:rFonts w:ascii="Aptos" w:hAnsi="Aptos" w:cstheme="minorHAnsi"/>
-              </w:rPr>
-            </w:pPr>
           </w:p>
           <w:p>
             <w:pPr>
@@ -2800,13 +2806,6 @@
               </w:rPr>
               <w:t>.</w:t>
             </w:r>
-          </w:p>
-          <w:p>
-            <w:pPr>
-              <w:rPr>
-                <w:rFonts w:ascii="Aptos" w:hAnsi="Aptos" w:cstheme="minorHAnsi"/>
-              </w:rPr>
-            </w:pPr>
           </w:p>
           <w:p>
             <w:pPr>
@@ -3024,21 +3023,7 @@
                 <w:rFonts w:ascii="Aptos" w:hAnsi="Aptos" w:cs="Segoe UI"/>
                 <w:color w:val="000000" w:themeColor="text1"/>
               </w:rPr>
-              <w:t xml:space="preserve">Redesigned the Download pages in the DME web application to </w:t>
-            </w:r>
-            <w:r>
-              <w:rPr>
-                <w:rFonts w:ascii="Aptos" w:hAnsi="Aptos" w:cs="Segoe UI"/>
-                <w:color w:val="000000" w:themeColor="text1"/>
-              </w:rPr>
-              <w:t xml:space="preserve">align all the labels and fields horizontally to </w:t>
-            </w:r>
-            <w:r>
-              <w:rPr>
-                <w:rFonts w:ascii="Aptos" w:hAnsi="Aptos" w:cs="Segoe UI"/>
-                <w:color w:val="000000" w:themeColor="text1"/>
-              </w:rPr>
-              <w:t xml:space="preserve">minimize vertical scrolling. </w:t>
+              <w:t xml:space="preserve">Redesigned the Download pages in the DME web application to align all the labels and fields horizontally to minimize vertical scrolling. </w:t>
             </w:r>
           </w:p>
           <w:p>
@@ -3153,7 +3138,31 @@
               <w:rPr>
                 <w:rFonts w:ascii="Aptos" w:hAnsi="Aptos" w:cstheme="minorHAnsi"/>
               </w:rPr>
-              <w:t xml:space="preserve"> pages of the DME Web Application to ensure consistency with the Type field in </w:t>
+              <w:t xml:space="preserve"> pages of the DME </w:t>
+            </w:r>
+            <w:r>
+              <w:rPr>
+                <w:rFonts w:ascii="Aptos" w:hAnsi="Aptos" w:cstheme="minorHAnsi"/>
+              </w:rPr>
+              <w:t>w</w:t>
+            </w:r>
+            <w:r>
+              <w:rPr>
+                <w:rFonts w:ascii="Aptos" w:hAnsi="Aptos" w:cstheme="minorHAnsi"/>
+              </w:rPr>
+              <w:t xml:space="preserve">eb </w:t>
+            </w:r>
+            <w:r>
+              <w:rPr>
+                <w:rFonts w:ascii="Aptos" w:hAnsi="Aptos" w:cstheme="minorHAnsi"/>
+              </w:rPr>
+              <w:t>a</w:t>
+            </w:r>
+            <w:r>
+              <w:rPr>
+                <w:rFonts w:ascii="Aptos" w:hAnsi="Aptos" w:cstheme="minorHAnsi"/>
+              </w:rPr>
+              <w:t xml:space="preserve">pplication to ensure consistency with the Type field in </w:t>
             </w:r>
             <w:r>
               <w:rPr>
@@ -3182,10 +3191,20 @@
             <w:r>
               <w:rPr>
                 <w:rFonts w:ascii="Aptos" w:hAnsi="Aptos" w:cstheme="minorHAnsi"/>
-                <w:i/>
-                <w:iCs/>
-              </w:rPr>
-              <w:t>Download Tasks Dashboard</w:t>
+              </w:rPr>
+              <w:t xml:space="preserve">Download Tasks </w:t>
+            </w:r>
+            <w:r>
+              <w:rPr>
+                <w:rFonts w:ascii="Aptos" w:hAnsi="Aptos" w:cstheme="minorHAnsi"/>
+              </w:rPr>
+              <w:t>d</w:t>
+            </w:r>
+            <w:r>
+              <w:rPr>
+                <w:rFonts w:ascii="Aptos" w:hAnsi="Aptos" w:cstheme="minorHAnsi"/>
+              </w:rPr>
+              <w:t>ashboard</w:t>
             </w:r>
             <w:r>
               <w:rPr>
@@ -3381,6 +3400,48 @@
               <w:shd w:val="clear" w:color="auto" w:fill="FFFFFF"/>
               <w:spacing w:before="0" w:beforeAutospacing="0" w:after="0" w:afterAutospacing="0"/>
               <w:rPr>
+                <w:rFonts w:ascii="Aptos" w:hAnsi="Aptos" w:cs="Segoe UI"/>
+                <w:color w:val="172B4D"/>
+              </w:rPr>
+            </w:pPr>
+            <w:r>
+              <w:rPr>
+                <w:rFonts w:ascii="Aptos" w:hAnsi="Aptos" w:cstheme="minorHAnsi"/>
+                <w:u w:val="single"/>
+              </w:rPr>
+              <w:t>HPCDATAMGM-2138</w:t>
+            </w:r>
+            <w:r>
+              <w:rPr>
+                <w:rFonts w:ascii="Aptos" w:hAnsi="Aptos" w:cstheme="minorHAnsi"/>
+              </w:rPr>
+              <w:t xml:space="preserve">: Added check for </w:t>
+            </w:r>
+            <w:r>
+              <w:rPr>
+                <w:rFonts w:ascii="Aptos" w:hAnsi="Aptos" w:cs="Segoe UI"/>
+                <w:color w:val="172B4D"/>
+              </w:rPr>
+              <w:t xml:space="preserve">duplicate data object metadata in the iRODS metadata tables after DME materialized view refreshes to aid root cause analysis when failures occur. </w:t>
+            </w:r>
+          </w:p>
+          <w:p>
+            <w:pPr>
+              <w:pStyle w:val="NormalWeb"/>
+              <w:shd w:val="clear" w:color="auto" w:fill="FFFFFF"/>
+              <w:spacing w:before="0" w:beforeAutospacing="0" w:after="0" w:afterAutospacing="0"/>
+              <w:rPr>
+                <w:rFonts w:ascii="Aptos" w:hAnsi="Aptos" w:cs="Segoe UI"/>
+                <w:color w:val="172B4D"/>
+              </w:rPr>
+            </w:pPr>
+          </w:p>
+          <w:p>
+            <w:pPr>
+              <w:pStyle w:val="NormalWeb"/>
+              <w:shd w:val="clear" w:color="auto" w:fill="FFFFFF"/>
+              <w:spacing w:before="0" w:beforeAutospacing="0" w:after="0" w:afterAutospacing="0"/>
+              <w:rPr>
                 <w:rFonts w:ascii="Segoe UI" w:hAnsi="Segoe UI" w:cs="Segoe UI"/>
                 <w:color w:val="172B4D"/>
                 <w:sz w:val="21"/>
@@ -3389,108 +3450,6 @@
             </w:pPr>
             <w:r>
               <w:rPr>
-                <w:rFonts w:ascii="Aptos" w:hAnsi="Aptos" w:cstheme="minorHAnsi"/>
-                <w:u w:val="single"/>
-              </w:rPr>
-              <w:t>HPCDATAMGM-2138</w:t>
-            </w:r>
-            <w:r>
-              <w:rPr>
-                <w:rFonts w:ascii="Aptos" w:hAnsi="Aptos" w:cstheme="minorHAnsi"/>
-              </w:rPr>
-              <w:t xml:space="preserve">: Added check for </w:t>
-            </w:r>
-            <w:r>
-              <w:rPr>
-                <w:rFonts w:ascii="Segoe UI" w:hAnsi="Segoe UI" w:cs="Segoe UI"/>
-                <w:color w:val="172B4D"/>
-                <w:sz w:val="21"/>
-                <w:szCs w:val="21"/>
-              </w:rPr>
-              <w:t>d</w:t>
-            </w:r>
-            <w:r>
-              <w:rPr>
-                <w:rFonts w:ascii="Segoe UI" w:hAnsi="Segoe UI" w:cs="Segoe UI"/>
-                <w:color w:val="172B4D"/>
-                <w:sz w:val="21"/>
-                <w:szCs w:val="21"/>
-              </w:rPr>
-              <w:t xml:space="preserve">uplicate data object metadata </w:t>
-            </w:r>
-            <w:r>
-              <w:rPr>
-                <w:rFonts w:ascii="Segoe UI" w:hAnsi="Segoe UI" w:cs="Segoe UI"/>
-                <w:color w:val="172B4D"/>
-                <w:sz w:val="21"/>
-                <w:szCs w:val="21"/>
-              </w:rPr>
-              <w:t>i</w:t>
-            </w:r>
-            <w:r>
-              <w:rPr>
-                <w:rFonts w:ascii="Segoe UI" w:hAnsi="Segoe UI" w:cs="Segoe UI"/>
-                <w:color w:val="172B4D"/>
-                <w:sz w:val="21"/>
-                <w:szCs w:val="21"/>
-              </w:rPr>
-              <w:t xml:space="preserve">n the iRODS </w:t>
-            </w:r>
-            <w:r>
-              <w:rPr>
-                <w:rFonts w:ascii="Segoe UI" w:hAnsi="Segoe UI" w:cs="Segoe UI"/>
-                <w:color w:val="172B4D"/>
-                <w:sz w:val="21"/>
-                <w:szCs w:val="21"/>
-              </w:rPr>
-              <w:t xml:space="preserve">metadata </w:t>
-            </w:r>
-            <w:r>
-              <w:rPr>
-                <w:rFonts w:ascii="Segoe UI" w:hAnsi="Segoe UI" w:cs="Segoe UI"/>
-                <w:color w:val="172B4D"/>
-                <w:sz w:val="21"/>
-                <w:szCs w:val="21"/>
-              </w:rPr>
-              <w:t xml:space="preserve">tables </w:t>
-            </w:r>
-            <w:r>
-              <w:rPr>
-                <w:rFonts w:ascii="Segoe UI" w:hAnsi="Segoe UI" w:cs="Segoe UI"/>
-                <w:color w:val="172B4D"/>
-                <w:sz w:val="21"/>
-                <w:szCs w:val="21"/>
-              </w:rPr>
-              <w:t xml:space="preserve">after DME materialized view refreshes to aid root cause analysis when failures occur. </w:t>
-            </w:r>
-          </w:p>
-          <w:p>
-            <w:pPr>
-              <w:pStyle w:val="NormalWeb"/>
-              <w:shd w:val="clear" w:color="auto" w:fill="FFFFFF"/>
-              <w:spacing w:before="0" w:beforeAutospacing="0" w:after="0" w:afterAutospacing="0"/>
-              <w:rPr>
-                <w:rFonts w:ascii="Segoe UI" w:hAnsi="Segoe UI" w:cs="Segoe UI"/>
-                <w:color w:val="172B4D"/>
-                <w:sz w:val="21"/>
-                <w:szCs w:val="21"/>
-              </w:rPr>
-            </w:pPr>
-          </w:p>
-          <w:p>
-            <w:pPr>
-              <w:pStyle w:val="NormalWeb"/>
-              <w:shd w:val="clear" w:color="auto" w:fill="FFFFFF"/>
-              <w:spacing w:before="0" w:beforeAutospacing="0" w:after="0" w:afterAutospacing="0"/>
-              <w:rPr>
-                <w:rFonts w:ascii="Segoe UI" w:hAnsi="Segoe UI" w:cs="Segoe UI"/>
-                <w:color w:val="172B4D"/>
-                <w:sz w:val="21"/>
-                <w:szCs w:val="21"/>
-              </w:rPr>
-            </w:pPr>
-            <w:r>
-              <w:rPr>
                 <w:rFonts w:ascii="Aptos" w:hAnsi="Aptos" w:cs="Segoe UI"/>
                 <w:color w:val="000000" w:themeColor="text1"/>
                 <w:u w:val="single"/>
@@ -3540,6 +3499,7 @@
               <w:t>to address the security vulnerabilities reported by GitHub.</w:t>
             </w:r>
           </w:p>
+          <w:bookmarkEnd w:id="0"/>
           <w:p>
             <w:pPr>
               <w:jc w:val="both"/>
@@ -3548,15 +3508,6 @@
               </w:rPr>
             </w:pPr>
           </w:p>
-          <w:bookmarkEnd w:id="0"/>
-          <w:p>
-            <w:pPr>
-              <w:jc w:val="both"/>
-              <w:rPr>
-                <w:rFonts w:ascii="Aptos" w:hAnsi="Aptos" w:cstheme="minorHAnsi"/>
-              </w:rPr>
-            </w:pPr>
-          </w:p>
           <w:p>
             <w:pPr>
               <w:pStyle w:val="Heading1"/>
@@ -3570,14 +3521,6 @@
               </w:rPr>
               <w:t xml:space="preserve">Important Notes </w:t>
             </w:r>
-          </w:p>
-          <w:p>
-            <w:pPr>
-              <w:rPr>
-                <w:rFonts w:ascii="Aptos" w:hAnsi="Aptos"/>
-                <w:color w:val="000000"/>
-              </w:rPr>
-            </w:pPr>
           </w:p>
           <w:p>
             <w:pPr>
@@ -3597,6 +3540,7 @@
                 <w:ilvl w:val="0"/>
                 <w:numId w:val="1"/>
               </w:numPr>
+              <w:ind w:left="450"/>
               <w:rPr>
                 <w:rFonts w:ascii="Aptos" w:hAnsi="Aptos"/>
                 <w:sz w:val="22"/>
@@ -3625,7 +3569,23 @@
                 <w:sz w:val="22"/>
                 <w:szCs w:val="22"/>
               </w:rPr>
-              <w:t>the DME command line utilities (</w:t>
+              <w:t>the DME command</w:t>
+            </w:r>
+            <w:r>
+              <w:rPr>
+                <w:rFonts w:ascii="Aptos" w:hAnsi="Aptos"/>
+                <w:sz w:val="22"/>
+                <w:szCs w:val="22"/>
+              </w:rPr>
+              <w:t>-</w:t>
+            </w:r>
+            <w:r>
+              <w:rPr>
+                <w:rFonts w:ascii="Aptos" w:hAnsi="Aptos"/>
+                <w:sz w:val="22"/>
+                <w:szCs w:val="22"/>
+              </w:rPr>
+              <w:t>line utilities (</w:t>
             </w:r>
             <w:r>
               <w:rPr>
@@ -3683,6 +3643,7 @@
                 <w:ilvl w:val="1"/>
                 <w:numId w:val="1"/>
               </w:numPr>
+              <w:ind w:left="900"/>
               <w:jc w:val="left"/>
               <w:rPr>
                 <w:rFonts w:ascii="Aptos" w:hAnsi="Aptos"/>
@@ -3705,7 +3666,31 @@
                 <w:sz w:val="22"/>
                 <w:szCs w:val="22"/>
               </w:rPr>
-              <w:t>e CLU was upgraded</w:t>
+              <w:t xml:space="preserve">e CLU </w:t>
+            </w:r>
+            <w:r>
+              <w:rPr>
+                <w:rFonts w:ascii="Aptos" w:hAnsi="Aptos"/>
+                <w:sz w:val="22"/>
+                <w:szCs w:val="22"/>
+              </w:rPr>
+              <w:t>were</w:t>
+            </w:r>
+            <w:r>
+              <w:rPr>
+                <w:rFonts w:ascii="Aptos" w:hAnsi="Aptos"/>
+                <w:sz w:val="22"/>
+                <w:szCs w:val="22"/>
+              </w:rPr>
+              <w:t xml:space="preserve"> </w:t>
+            </w:r>
+            <w:r>
+              <w:rPr>
+                <w:rFonts w:ascii="Aptos" w:hAnsi="Aptos"/>
+                <w:sz w:val="22"/>
+                <w:szCs w:val="22"/>
+              </w:rPr>
+              <w:t>upgraded</w:t>
             </w:r>
             <w:r>
               <w:rPr>
@@ -3823,6 +3808,7 @@
                 <w:ilvl w:val="1"/>
                 <w:numId w:val="1"/>
               </w:numPr>
+              <w:ind w:left="900"/>
               <w:jc w:val="left"/>
               <w:rPr>
                 <w:rFonts w:ascii="Aptos" w:hAnsi="Aptos"/>
@@ -3960,19 +3946,10 @@
             </w:r>
           </w:p>
           <w:bookmarkEnd w:id="1"/>
+          <w:bookmarkEnd w:id="2"/>
           <w:bookmarkEnd w:id="5"/>
           <w:bookmarkEnd w:id="6"/>
           <w:bookmarkEnd w:id="26"/>
-          <w:p>
-            <w:pPr>
-              <w:pStyle w:val="ListParagraph"/>
-              <w:ind w:left="1800"/>
-              <w:rPr>
-                <w:rFonts w:ascii="Aptos" w:hAnsi="Aptos"/>
-              </w:rPr>
-            </w:pPr>
-          </w:p>
-          <w:bookmarkEnd w:id="2"/>
           <w:p>
             <w:pPr>
               <w:rPr>
@@ -4147,7 +4124,43 @@
               <w:rPr>
                 <w:rFonts w:ascii="Aptos" w:hAnsi="Aptos" w:cstheme="minorHAnsi"/>
               </w:rPr>
-              <w:t xml:space="preserve"> or Command Line Utilities (CLU)</w:t>
+              <w:t xml:space="preserve"> or </w:t>
+            </w:r>
+            <w:r>
+              <w:rPr>
+                <w:rFonts w:ascii="Aptos" w:hAnsi="Aptos" w:cstheme="minorHAnsi"/>
+              </w:rPr>
+              <w:t>c</w:t>
+            </w:r>
+            <w:r>
+              <w:rPr>
+                <w:rFonts w:ascii="Aptos" w:hAnsi="Aptos" w:cstheme="minorHAnsi"/>
+              </w:rPr>
+              <w:t>ommand</w:t>
+            </w:r>
+            <w:r>
+              <w:rPr>
+                <w:rFonts w:ascii="Aptos" w:hAnsi="Aptos" w:cstheme="minorHAnsi"/>
+              </w:rPr>
+              <w:t>-l</w:t>
+            </w:r>
+            <w:r>
+              <w:rPr>
+                <w:rFonts w:ascii="Aptos" w:hAnsi="Aptos" w:cstheme="minorHAnsi"/>
+              </w:rPr>
+              <w:t xml:space="preserve">ine </w:t>
+            </w:r>
+            <w:r>
+              <w:rPr>
+                <w:rFonts w:ascii="Aptos" w:hAnsi="Aptos" w:cstheme="minorHAnsi"/>
+              </w:rPr>
+              <w:t>u</w:t>
+            </w:r>
+            <w:r>
+              <w:rPr>
+                <w:rFonts w:ascii="Aptos" w:hAnsi="Aptos" w:cstheme="minorHAnsi"/>
+              </w:rPr>
+              <w:t>tilities (CLU)</w:t>
             </w:r>
             <w:r>
               <w:rPr>
@@ -4300,13 +4313,6 @@
           </w:p>
           <w:p>
             <w:pPr>
-              <w:rPr>
-                <w:rFonts w:ascii="Aptos" w:hAnsi="Aptos" w:cstheme="minorHAnsi"/>
-              </w:rPr>
-            </w:pPr>
-          </w:p>
-          <w:p>
-            <w:pPr>
               <w:pStyle w:val="Heading1"/>
               <w:rPr>
                 <w:rFonts w:ascii="Aptos" w:hAnsi="Aptos"/>
@@ -4500,21 +4506,7 @@
               <w:rPr>
                 <w:rFonts w:ascii="Aptos" w:hAnsi="Aptos" w:cstheme="minorHAnsi"/>
               </w:rPr>
-              <w:t xml:space="preserve">iRODS </w:t>
-            </w:r>
-            <w:proofErr w:type="gramStart"/>
-            <w:r>
-              <w:rPr>
-                <w:rFonts w:ascii="Aptos" w:hAnsi="Aptos" w:cstheme="minorHAnsi"/>
-              </w:rPr>
-              <w:t>Open Source</w:t>
-            </w:r>
-            <w:proofErr w:type="gramEnd"/>
-            <w:r>
-              <w:rPr>
-                <w:rFonts w:ascii="Aptos" w:hAnsi="Aptos" w:cstheme="minorHAnsi"/>
-              </w:rPr>
-              <w:t xml:space="preserve"> Data Management Software home page:</w:t>
+              <w:t>iRODS Open Source Data Management Software home page:</w:t>
             </w:r>
           </w:p>
           <w:p>
@@ -4738,17 +4730,17 @@
   <w:abstractNum w:abstractNumId="1" w15:restartNumberingAfterBreak="0">
     <w:nsid w:val="76AB604E"/>
     <w:multiLevelType w:val="hybridMultilevel"/>
-    <w:tmpl w:val="56E296A4"/>
-    <w:lvl w:ilvl="0" w:tplc="04090003">
+    <w:tmpl w:val="FE56E008"/>
+    <w:lvl w:ilvl="0" w:tplc="04090001">
       <w:start w:val="1"/>
       <w:numFmt w:val="bullet"/>
-      <w:lvlText w:val="o"/>
+      <w:lvlText w:val=""/>
       <w:lvlJc w:val="left"/>
       <w:pPr>
         <w:ind w:left="1080" w:hanging="360"/>
       </w:pPr>
       <w:rPr>
-        <w:rFonts w:ascii="Courier New" w:hAnsi="Courier New" w:cs="Courier New" w:hint="default"/>
+        <w:rFonts w:ascii="Symbol" w:hAnsi="Symbol" w:hint="default"/>
       </w:rPr>
     </w:lvl>
     <w:lvl w:ilvl="1" w:tplc="04090003">

</xml_diff>